<commit_message>
updated figures in SoSDD
</commit_message>
<xml_diff>
--- a/documentation/Arrowhead G3.2 generic SoSDD - Core System architecture M3.docx
+++ b/documentation/Arrowhead G3.2 generic SoSDD - Core System architecture M3.docx
@@ -137,10 +137,10 @@
                         <a:effectLst/>
                         <a:extLst>
                           <a:ext uri="{FAA26D3D-D897-4be2-8F04-BA451C77F1D7}">
-                            <ma14:placeholderFlag xmlns:o="urn:schemas-microsoft-com:office:office" xmlns:v="urn:schemas-microsoft-com:vml" xmlns:w10="urn:schemas-microsoft-com:office:word" xmlns:w="http://schemas.openxmlformats.org/wordprocessingml/2006/main" xmlns:ma14="http://schemas.microsoft.com/office/mac/drawingml/2011/main" xmlns=""/>
+                            <ma14:placeholderFlag xmlns="" xmlns:ma14="http://schemas.microsoft.com/office/mac/drawingml/2011/main" xmlns:w="http://schemas.openxmlformats.org/wordprocessingml/2006/main" xmlns:w10="urn:schemas-microsoft-com:office:word" xmlns:v="urn:schemas-microsoft-com:vml" xmlns:o="urn:schemas-microsoft-com:office:office"/>
                           </a:ext>
                           <a:ext uri="{C572A759-6A51-4108-AA02-DFA0A04FC94B}">
-                            <ma14:wrappingTextBoxFlag xmlns:o="urn:schemas-microsoft-com:office:office" xmlns:v="urn:schemas-microsoft-com:vml" xmlns:w10="urn:schemas-microsoft-com:office:word" xmlns:w="http://schemas.openxmlformats.org/wordprocessingml/2006/main" xmlns:ma14="http://schemas.microsoft.com/office/mac/drawingml/2011/main" xmlns=""/>
+                            <ma14:wrappingTextBoxFlag xmlns="" xmlns:ma14="http://schemas.microsoft.com/office/mac/drawingml/2011/main" xmlns:w="http://schemas.openxmlformats.org/wordprocessingml/2006/main" xmlns:w10="urn:schemas-microsoft-com:office:word" xmlns:v="urn:schemas-microsoft-com:vml" xmlns:o="urn:schemas-microsoft-com:office:office"/>
                           </a:ext>
                         </a:extLst>
                       </wps:spPr>
@@ -1706,7 +1706,23 @@
           <w:rFonts w:asciiTheme="minorHAnsi" w:eastAsiaTheme="minorEastAsia" w:hAnsiTheme="minorHAnsi" w:cstheme="minorBidi"/>
           <w:lang w:val="en-US" w:eastAsia="sv-SE"/>
         </w:rPr>
-        <w:t>real-time communication (QoS) and resource allocation functionalities,</w:t>
+        <w:t>real-time communication (</w:t>
+      </w:r>
+      <w:proofErr w:type="spellStart"/>
+      <w:r>
+        <w:rPr>
+          <w:rFonts w:asciiTheme="minorHAnsi" w:eastAsiaTheme="minorEastAsia" w:hAnsiTheme="minorHAnsi" w:cstheme="minorBidi"/>
+          <w:lang w:val="en-US" w:eastAsia="sv-SE"/>
+        </w:rPr>
+        <w:t>QoS</w:t>
+      </w:r>
+      <w:proofErr w:type="spellEnd"/>
+      <w:r>
+        <w:rPr>
+          <w:rFonts w:asciiTheme="minorHAnsi" w:eastAsiaTheme="minorEastAsia" w:hAnsiTheme="minorHAnsi" w:cstheme="minorBidi"/>
+          <w:lang w:val="en-US" w:eastAsia="sv-SE"/>
+        </w:rPr>
+        <w:t>) and resource allocation functionalities,</w:t>
       </w:r>
     </w:p>
     <w:p>
@@ -1878,6 +1894,7 @@
         </w:rPr>
         <w:t xml:space="preserve">. These are clouds in the sense that they use common resources: </w:t>
       </w:r>
+      <w:proofErr w:type="gramStart"/>
       <w:r>
         <w:rPr>
           <w:lang w:val="en-US"/>
@@ -1890,6 +1907,7 @@
         </w:rPr>
         <w:t>he</w:t>
       </w:r>
+      <w:proofErr w:type="gramEnd"/>
       <w:r>
         <w:rPr>
           <w:lang w:val="en-US"/>
@@ -2302,7 +2320,21 @@
         <w:rPr>
           <w:lang w:val="en-US"/>
         </w:rPr>
-        <w:t>In this context, Arrowhead-compatible Systems are not just service endpoints, but can be realized by a wide range of devices: from a small temperature sensor, in certain use cases, up to very complex cyber-physical systems of a production plant. However, there might be operational limits of how these Systems can be handled, i.e. certain hard-wired service interactions cannot change at all, supposing that an actuator can only access certain sensors. The Arrowhead Framework has to abide by such implementational constraints that shape this world of the industrial Internet of Things.</w:t>
+        <w:t xml:space="preserve">In this context, Arrowhead-compatible Systems are not just service endpoints, but can be realized by a wide range of devices: from a small temperature sensor, in certain use cases, up to very complex cyber-physical systems of a production plant. However, there might be operational limits of how these Systems can be handled, i.e. certain hard-wired service interactions cannot change at all, supposing that an actuator can only access certain sensors. The Arrowhead Framework </w:t>
+      </w:r>
+      <w:proofErr w:type="gramStart"/>
+      <w:r>
+        <w:rPr>
+          <w:lang w:val="en-US"/>
+        </w:rPr>
+        <w:t>has to</w:t>
+      </w:r>
+      <w:proofErr w:type="gramEnd"/>
+      <w:r>
+        <w:rPr>
+          <w:lang w:val="en-US"/>
+        </w:rPr>
+        <w:t xml:space="preserve"> abide by such implementational constraints that shape this world of the industrial Internet of Things.</w:t>
       </w:r>
     </w:p>
     <w:p>
@@ -2448,7 +2480,21 @@
         <w:rPr>
           <w:lang w:val="en-US"/>
         </w:rPr>
-        <w:t>Throughout all communications and also within the Core Systems, these abstractions have the following descriptor objects:</w:t>
+        <w:t xml:space="preserve">Throughout all communications </w:t>
+      </w:r>
+      <w:proofErr w:type="gramStart"/>
+      <w:r>
+        <w:rPr>
+          <w:lang w:val="en-US"/>
+        </w:rPr>
+        <w:t>and also</w:t>
+      </w:r>
+      <w:proofErr w:type="gramEnd"/>
+      <w:r>
+        <w:rPr>
+          <w:lang w:val="en-US"/>
+        </w:rPr>
+        <w:t xml:space="preserve"> within the Core Systems, these abstractions have the following descriptor objects:</w:t>
       </w:r>
     </w:p>
     <w:p>
@@ -2488,10 +2534,10 @@
             <v:path o:extrusionok="f" gradientshapeok="t" o:connecttype="rect"/>
             <o:lock v:ext="edit" aspectratio="t"/>
           </v:shapetype>
-          <v:shape id="_x0000_i1029" type="#_x0000_t75" style="width:346.5pt;height:365.25pt" o:ole="">
+          <v:shape id="_x0000_i1025" type="#_x0000_t75" style="width:346.5pt;height:365.25pt" o:ole="">
             <v:imagedata r:id="rId13" o:title=""/>
           </v:shape>
-          <o:OLEObject Type="Embed" ProgID="Visio.Drawing.15" ShapeID="_x0000_i1029" DrawAspect="Content" ObjectID="_1580215325" r:id="rId14"/>
+          <o:OLEObject Type="Embed" ProgID="Visio.Drawing.15" ShapeID="_x0000_i1025" DrawAspect="Content" ObjectID="_1580325775" r:id="rId14"/>
         </w:object>
       </w:r>
     </w:p>
@@ -2589,7 +2635,21 @@
         <w:rPr>
           <w:lang w:val="en-US" w:eastAsia="en-US"/>
         </w:rPr>
-        <w:t xml:space="preserve">An Arrowhead Service (e.g. the indoor temp. readout) can be implemented using several interfaces (e.g. REST or CoAP) and therefore an SD can be associated with several interfaces (hence the </w:t>
+        <w:t xml:space="preserve">An Arrowhead Service (e.g. the indoor temp. readout) can be implemented using several interfaces (e.g. REST or </w:t>
+      </w:r>
+      <w:proofErr w:type="spellStart"/>
+      <w:r>
+        <w:rPr>
+          <w:lang w:val="en-US" w:eastAsia="en-US"/>
+        </w:rPr>
+        <w:t>CoAP</w:t>
+      </w:r>
+      <w:proofErr w:type="spellEnd"/>
+      <w:r>
+        <w:rPr>
+          <w:lang w:val="en-US" w:eastAsia="en-US"/>
+        </w:rPr>
+        <w:t xml:space="preserve">) and therefore an SD can be associated with several interfaces (hence the </w:t>
       </w:r>
       <w:r>
         <w:rPr>
@@ -2639,7 +2699,21 @@
         <w:rPr>
           <w:lang w:val="en-US" w:eastAsia="en-US"/>
         </w:rPr>
-        <w:t xml:space="preserve"> This metadata is stored within each and every service offering in the Service Registry. It can be used by a customized filtering algorithm within the orchestration process to filter out unsuitable Service Providers that don’t fit the requirements. </w:t>
+        <w:t xml:space="preserve"> This metadata is stored within </w:t>
+      </w:r>
+      <w:proofErr w:type="gramStart"/>
+      <w:r>
+        <w:rPr>
+          <w:lang w:val="en-US" w:eastAsia="en-US"/>
+        </w:rPr>
+        <w:t>each and every</w:t>
+      </w:r>
+      <w:proofErr w:type="gramEnd"/>
+      <w:r>
+        <w:rPr>
+          <w:lang w:val="en-US" w:eastAsia="en-US"/>
+        </w:rPr>
+        <w:t xml:space="preserve"> service offering in the Service Registry. It can be used by a customized filtering algorithm within the orchestration process to filter out unsuitable Service Providers that don’t fit the requirements. </w:t>
       </w:r>
     </w:p>
     <w:p>
@@ -2677,8 +2751,23 @@
         <w:rPr>
           <w:lang w:val="en-US" w:eastAsia="en-US"/>
         </w:rPr>
-        <w:t xml:space="preserve"> (e.g. ”unit”=”</w:t>
-      </w:r>
+        <w:t xml:space="preserve"> (</w:t>
+      </w:r>
+      <w:proofErr w:type="gramStart"/>
+      <w:r>
+        <w:rPr>
+          <w:lang w:val="en-US" w:eastAsia="en-US"/>
+        </w:rPr>
+        <w:t>e.g. ”unit</w:t>
+      </w:r>
+      <w:proofErr w:type="gramEnd"/>
+      <w:r>
+        <w:rPr>
+          <w:lang w:val="en-US" w:eastAsia="en-US"/>
+        </w:rPr>
+        <w:t>”=”</w:t>
+      </w:r>
+      <w:proofErr w:type="spellStart"/>
       <w:r>
         <w:rPr>
           <w:rFonts w:ascii="Times New Roman" w:hAnsi="Times New Roman" w:cs="Times New Roman"/>
@@ -2686,6 +2775,7 @@
         </w:rPr>
         <w:t>celsius</w:t>
       </w:r>
+      <w:proofErr w:type="spellEnd"/>
       <w:r>
         <w:rPr>
           <w:rFonts w:ascii="Cambria" w:hAnsi="Cambria" w:cs="Cambria"/>
@@ -2721,7 +2811,21 @@
         <w:rPr>
           <w:lang w:val="en-US" w:eastAsia="en-US"/>
         </w:rPr>
-        <w:t xml:space="preserve">This will enable the integration of standardized data descriptors, e.g. SenML </w:t>
+        <w:t xml:space="preserve">This will enable the integration of standardized data descriptors, e.g. </w:t>
+      </w:r>
+      <w:proofErr w:type="spellStart"/>
+      <w:r>
+        <w:rPr>
+          <w:lang w:val="en-US" w:eastAsia="en-US"/>
+        </w:rPr>
+        <w:t>SenML</w:t>
+      </w:r>
+      <w:proofErr w:type="spellEnd"/>
+      <w:r>
+        <w:rPr>
+          <w:lang w:val="en-US" w:eastAsia="en-US"/>
+        </w:rPr>
+        <w:t xml:space="preserve"> </w:t>
       </w:r>
       <w:r>
         <w:rPr>
@@ -2773,14 +2877,9 @@
         <w:rPr>
           <w:lang w:val="en-US" w:eastAsia="en-US"/>
         </w:rPr>
-        <w:t xml:space="preserve"> </w:t>
-      </w:r>
-      <w:r>
-        <w:rPr>
-          <w:lang w:val="en-US" w:eastAsia="en-US"/>
-        </w:rPr>
-        <w:t xml:space="preserve">Every System has its </w:t>
-      </w:r>
+        <w:t xml:space="preserve"> Every System has its </w:t>
+      </w:r>
+      <w:proofErr w:type="spellStart"/>
       <w:r>
         <w:rPr>
           <w:b/>
@@ -2788,6 +2887,7 @@
         </w:rPr>
         <w:t>systemName</w:t>
       </w:r>
+      <w:proofErr w:type="spellEnd"/>
       <w:r>
         <w:rPr>
           <w:lang w:val="en-US" w:eastAsia="en-US"/>
@@ -2893,6 +2993,7 @@
         </w:rPr>
         <w:t>However, authentication information can be stored for Systems (e.g. in the Authorization System). This field (</w:t>
       </w:r>
+      <w:proofErr w:type="spellStart"/>
       <w:r>
         <w:rPr>
           <w:b/>
@@ -2907,11 +3008,26 @@
         </w:rPr>
         <w:t>nfo</w:t>
       </w:r>
+      <w:proofErr w:type="spellEnd"/>
       <w:r>
         <w:rPr>
           <w:lang w:val="en-US" w:eastAsia="en-US"/>
         </w:rPr>
-        <w:t xml:space="preserve"> String) is only used to store the X.509 certificate public key serialized in the MySQL database for the Authorization System. This field is </w:t>
+        <w:t xml:space="preserve"> String) is only used to store the </w:t>
+      </w:r>
+      <w:proofErr w:type="spellStart"/>
+      <w:r>
+        <w:rPr>
+          <w:lang w:val="en-US" w:eastAsia="en-US"/>
+        </w:rPr>
+        <w:t>X.509</w:t>
+      </w:r>
+      <w:proofErr w:type="spellEnd"/>
+      <w:r>
+        <w:rPr>
+          <w:lang w:val="en-US" w:eastAsia="en-US"/>
+        </w:rPr>
+        <w:t xml:space="preserve"> certificate public key serialized in the MySQL database for the Authorization System. This field is </w:t>
       </w:r>
       <w:r>
         <w:rPr>
@@ -3065,7 +3181,21 @@
         <w:rPr>
           <w:lang w:val="en-US" w:eastAsia="en-US"/>
         </w:rPr>
-        <w:t>These names (cloudName and operator’s name) are also arbitrary.</w:t>
+        <w:t>These names (</w:t>
+      </w:r>
+      <w:proofErr w:type="spellStart"/>
+      <w:r>
+        <w:rPr>
+          <w:lang w:val="en-US" w:eastAsia="en-US"/>
+        </w:rPr>
+        <w:t>cloudName</w:t>
+      </w:r>
+      <w:proofErr w:type="spellEnd"/>
+      <w:r>
+        <w:rPr>
+          <w:lang w:val="en-US" w:eastAsia="en-US"/>
+        </w:rPr>
+        <w:t xml:space="preserve"> and operator’s name) are also arbitrary.</w:t>
       </w:r>
     </w:p>
     <w:p>
@@ -3145,7 +3275,39 @@
             <w:rStyle w:val="Hiperhivatkozs"/>
             <w:lang w:val="en-US" w:eastAsia="en-US"/>
           </w:rPr>
-          <w:t>http://gatekeeperIP:port/gatekeeperServicesExternalURI/</w:t>
+          <w:t>http://</w:t>
+        </w:r>
+        <w:proofErr w:type="spellStart"/>
+        <w:r>
+          <w:rPr>
+            <w:rStyle w:val="Hiperhivatkozs"/>
+            <w:lang w:val="en-US" w:eastAsia="en-US"/>
+          </w:rPr>
+          <w:t>gatekeeperIP:port</w:t>
+        </w:r>
+        <w:proofErr w:type="spellEnd"/>
+        <w:r>
+          <w:rPr>
+            <w:rStyle w:val="Hiperhivatkozs"/>
+            <w:lang w:val="en-US" w:eastAsia="en-US"/>
+          </w:rPr>
+          <w:t>/</w:t>
+        </w:r>
+        <w:proofErr w:type="spellStart"/>
+        <w:r>
+          <w:rPr>
+            <w:rStyle w:val="Hiperhivatkozs"/>
+            <w:lang w:val="en-US" w:eastAsia="en-US"/>
+          </w:rPr>
+          <w:t>gatekeeperServicesExternalURI</w:t>
+        </w:r>
+        <w:proofErr w:type="spellEnd"/>
+        <w:r>
+          <w:rPr>
+            <w:rStyle w:val="Hiperhivatkozs"/>
+            <w:lang w:val="en-US" w:eastAsia="en-US"/>
+          </w:rPr>
+          <w:t>/</w:t>
         </w:r>
       </w:hyperlink>
       <w:r>
@@ -3170,7 +3332,21 @@
         <w:rPr>
           <w:lang w:val="en-US" w:eastAsia="en-US"/>
         </w:rPr>
-        <w:t>We store the authenticationInfo (</w:t>
+        <w:t xml:space="preserve">We store the </w:t>
+      </w:r>
+      <w:proofErr w:type="spellStart"/>
+      <w:r>
+        <w:rPr>
+          <w:lang w:val="en-US" w:eastAsia="en-US"/>
+        </w:rPr>
+        <w:t>authenticationInfo</w:t>
+      </w:r>
+      <w:proofErr w:type="spellEnd"/>
+      <w:r>
+        <w:rPr>
+          <w:lang w:val="en-US" w:eastAsia="en-US"/>
+        </w:rPr>
+        <w:t xml:space="preserve"> (</w:t>
       </w:r>
       <w:r>
         <w:rPr>
@@ -3223,7 +3399,21 @@
           <w:lang w:val="en-US"/>
         </w:rPr>
         <w:lastRenderedPageBreak/>
-        <w:t xml:space="preserve">An example ArrowheadSystem </w:t>
+        <w:t xml:space="preserve">An example </w:t>
+      </w:r>
+      <w:proofErr w:type="spellStart"/>
+      <w:r>
+        <w:rPr>
+          <w:lang w:val="en-US"/>
+        </w:rPr>
+        <w:t>ArrowheadSystem</w:t>
+      </w:r>
+      <w:proofErr w:type="spellEnd"/>
+      <w:r>
+        <w:rPr>
+          <w:lang w:val="en-US"/>
+        </w:rPr>
+        <w:t xml:space="preserve"> </w:t>
       </w:r>
       <w:bookmarkStart w:id="6" w:name="OLE_LINK7"/>
       <w:bookmarkStart w:id="7" w:name="OLE_LINK8"/>
@@ -3297,7 +3487,43 @@
           <w:bCs/>
           <w:lang w:val="en-US"/>
         </w:rPr>
-        <w:t xml:space="preserve">    "systemName": "InsecureTemperatureSensor",</w:t>
+        <w:t xml:space="preserve">    "</w:t>
+      </w:r>
+      <w:proofErr w:type="spellStart"/>
+      <w:r>
+        <w:rPr>
+          <w:rFonts w:cs="Courier New"/>
+          <w:bCs/>
+          <w:lang w:val="en-US"/>
+        </w:rPr>
+        <w:t>systemName</w:t>
+      </w:r>
+      <w:proofErr w:type="spellEnd"/>
+      <w:r>
+        <w:rPr>
+          <w:rFonts w:cs="Courier New"/>
+          <w:bCs/>
+          <w:lang w:val="en-US"/>
+        </w:rPr>
+        <w:t>": "</w:t>
+      </w:r>
+      <w:proofErr w:type="spellStart"/>
+      <w:r>
+        <w:rPr>
+          <w:rFonts w:cs="Courier New"/>
+          <w:bCs/>
+          <w:lang w:val="en-US"/>
+        </w:rPr>
+        <w:t>InsecureTemperatureSensor</w:t>
+      </w:r>
+      <w:proofErr w:type="spellEnd"/>
+      <w:r>
+        <w:rPr>
+          <w:rFonts w:cs="Courier New"/>
+          <w:bCs/>
+          <w:lang w:val="en-US"/>
+        </w:rPr>
+        <w:t>",</w:t>
       </w:r>
     </w:p>
     <w:p>
@@ -3397,7 +3623,21 @@
         <w:rPr>
           <w:lang w:val="en-US"/>
         </w:rPr>
-        <w:t xml:space="preserve">An example ArrowheadService </w:t>
+        <w:t xml:space="preserve">An example </w:t>
+      </w:r>
+      <w:proofErr w:type="spellStart"/>
+      <w:r>
+        <w:rPr>
+          <w:lang w:val="en-US"/>
+        </w:rPr>
+        <w:t>ArrowheadService</w:t>
+      </w:r>
+      <w:proofErr w:type="spellEnd"/>
+      <w:r>
+        <w:rPr>
+          <w:lang w:val="en-US"/>
+        </w:rPr>
+        <w:t xml:space="preserve"> </w:t>
       </w:r>
       <w:r>
         <w:rPr>
@@ -3458,7 +3698,43 @@
           <w:lang w:val="en-US"/>
         </w:rPr>
         <w:tab/>
-        <w:t>"serviceDefinition": "IndoorTemperature",</w:t>
+        <w:t>"</w:t>
+      </w:r>
+      <w:proofErr w:type="spellStart"/>
+      <w:r>
+        <w:rPr>
+          <w:rFonts w:cs="Courier New"/>
+          <w:bCs/>
+          <w:lang w:val="en-US"/>
+        </w:rPr>
+        <w:t>serviceDefinition</w:t>
+      </w:r>
+      <w:proofErr w:type="spellEnd"/>
+      <w:r>
+        <w:rPr>
+          <w:rFonts w:cs="Courier New"/>
+          <w:bCs/>
+          <w:lang w:val="en-US"/>
+        </w:rPr>
+        <w:t>": "</w:t>
+      </w:r>
+      <w:proofErr w:type="spellStart"/>
+      <w:r>
+        <w:rPr>
+          <w:rFonts w:cs="Courier New"/>
+          <w:bCs/>
+          <w:lang w:val="en-US"/>
+        </w:rPr>
+        <w:t>IndoorTemperature</w:t>
+      </w:r>
+      <w:proofErr w:type="spellEnd"/>
+      <w:r>
+        <w:rPr>
+          <w:rFonts w:cs="Courier New"/>
+          <w:bCs/>
+          <w:lang w:val="en-US"/>
+        </w:rPr>
+        <w:t>",</w:t>
       </w:r>
     </w:p>
     <w:p>
@@ -3483,7 +3759,25 @@
           <w:lang w:val="en-US"/>
         </w:rPr>
         <w:tab/>
-        <w:t>"interfaces": ["json"],</w:t>
+        <w:t>"interfaces": ["</w:t>
+      </w:r>
+      <w:proofErr w:type="spellStart"/>
+      <w:r>
+        <w:rPr>
+          <w:rFonts w:cs="Courier New"/>
+          <w:bCs/>
+          <w:lang w:val="en-US"/>
+        </w:rPr>
+        <w:t>json</w:t>
+      </w:r>
+      <w:proofErr w:type="spellEnd"/>
+      <w:r>
+        <w:rPr>
+          <w:rFonts w:cs="Courier New"/>
+          <w:bCs/>
+          <w:lang w:val="en-US"/>
+        </w:rPr>
+        <w:t>"],</w:t>
       </w:r>
     </w:p>
     <w:p>
@@ -3508,7 +3802,25 @@
           <w:lang w:val="en-US"/>
         </w:rPr>
         <w:tab/>
-        <w:t>"serviceMetadata": {</w:t>
+        <w:t>"</w:t>
+      </w:r>
+      <w:proofErr w:type="spellStart"/>
+      <w:r>
+        <w:rPr>
+          <w:rFonts w:cs="Courier New"/>
+          <w:bCs/>
+          <w:lang w:val="en-US"/>
+        </w:rPr>
+        <w:t>serviceMetadata</w:t>
+      </w:r>
+      <w:proofErr w:type="spellEnd"/>
+      <w:r>
+        <w:rPr>
+          <w:rFonts w:cs="Courier New"/>
+          <w:bCs/>
+          <w:lang w:val="en-US"/>
+        </w:rPr>
+        <w:t>": {</w:t>
       </w:r>
     </w:p>
     <w:p>
@@ -3541,7 +3853,25 @@
           <w:lang w:val="en-US"/>
         </w:rPr>
         <w:tab/>
-        <w:t>"unit": "celsius"</w:t>
+        <w:t>"unit": "</w:t>
+      </w:r>
+      <w:proofErr w:type="spellStart"/>
+      <w:r>
+        <w:rPr>
+          <w:rFonts w:cs="Courier New"/>
+          <w:bCs/>
+          <w:lang w:val="en-US"/>
+        </w:rPr>
+        <w:t>celsius</w:t>
+      </w:r>
+      <w:proofErr w:type="spellEnd"/>
+      <w:r>
+        <w:rPr>
+          <w:rFonts w:cs="Courier New"/>
+          <w:bCs/>
+          <w:lang w:val="en-US"/>
+        </w:rPr>
+        <w:t>"</w:t>
       </w:r>
     </w:p>
     <w:p>
@@ -3612,13 +3942,27 @@
         <w:rPr>
           <w:lang w:val="en-US"/>
         </w:rPr>
-        <w:t>An example Arrowhead</w:t>
-      </w:r>
-      <w:r>
-        <w:rPr>
-          <w:lang w:val="en-US"/>
-        </w:rPr>
-        <w:t xml:space="preserve">Cloud </w:t>
+        <w:t xml:space="preserve">An example </w:t>
+      </w:r>
+      <w:proofErr w:type="spellStart"/>
+      <w:r>
+        <w:rPr>
+          <w:lang w:val="en-US"/>
+        </w:rPr>
+        <w:t>Arrowhead</w:t>
+      </w:r>
+      <w:r>
+        <w:rPr>
+          <w:lang w:val="en-US"/>
+        </w:rPr>
+        <w:t>Cloud</w:t>
+      </w:r>
+      <w:proofErr w:type="spellEnd"/>
+      <w:r>
+        <w:rPr>
+          <w:lang w:val="en-US"/>
+        </w:rPr>
+        <w:t xml:space="preserve"> </w:t>
       </w:r>
       <w:r>
         <w:rPr>
@@ -3684,7 +4028,25 @@
           <w:bCs/>
           <w:lang w:val="en-US"/>
         </w:rPr>
-        <w:t xml:space="preserve">        "operator": "SmartGridOperator",</w:t>
+        <w:t xml:space="preserve">        "operator": "</w:t>
+      </w:r>
+      <w:proofErr w:type="spellStart"/>
+      <w:r>
+        <w:rPr>
+          <w:rFonts w:cs="Courier New"/>
+          <w:bCs/>
+          <w:lang w:val="en-US"/>
+        </w:rPr>
+        <w:t>SmartGridOperator</w:t>
+      </w:r>
+      <w:proofErr w:type="spellEnd"/>
+      <w:r>
+        <w:rPr>
+          <w:rFonts w:cs="Courier New"/>
+          <w:bCs/>
+          <w:lang w:val="en-US"/>
+        </w:rPr>
+        <w:t>",</w:t>
       </w:r>
     </w:p>
     <w:p>
@@ -3708,7 +4070,43 @@
           <w:bCs/>
           <w:lang w:val="en-US"/>
         </w:rPr>
-        <w:t xml:space="preserve">        "cloudName": "SmartGrid",</w:t>
+        <w:t xml:space="preserve">        "</w:t>
+      </w:r>
+      <w:proofErr w:type="spellStart"/>
+      <w:r>
+        <w:rPr>
+          <w:rFonts w:cs="Courier New"/>
+          <w:bCs/>
+          <w:lang w:val="en-US"/>
+        </w:rPr>
+        <w:t>cloudName</w:t>
+      </w:r>
+      <w:proofErr w:type="spellEnd"/>
+      <w:r>
+        <w:rPr>
+          <w:rFonts w:cs="Courier New"/>
+          <w:bCs/>
+          <w:lang w:val="en-US"/>
+        </w:rPr>
+        <w:t>": "</w:t>
+      </w:r>
+      <w:proofErr w:type="spellStart"/>
+      <w:r>
+        <w:rPr>
+          <w:rFonts w:cs="Courier New"/>
+          <w:bCs/>
+          <w:lang w:val="en-US"/>
+        </w:rPr>
+        <w:t>SmartGrid</w:t>
+      </w:r>
+      <w:proofErr w:type="spellEnd"/>
+      <w:r>
+        <w:rPr>
+          <w:rFonts w:cs="Courier New"/>
+          <w:bCs/>
+          <w:lang w:val="en-US"/>
+        </w:rPr>
+        <w:t>",</w:t>
       </w:r>
     </w:p>
     <w:p>
@@ -3780,7 +4178,25 @@
           <w:bCs/>
           <w:lang w:val="en-US"/>
         </w:rPr>
-        <w:t xml:space="preserve">        "gatekeeperServiceURI": "gatekeeper",</w:t>
+        <w:t xml:space="preserve">        "</w:t>
+      </w:r>
+      <w:proofErr w:type="spellStart"/>
+      <w:r>
+        <w:rPr>
+          <w:rFonts w:cs="Courier New"/>
+          <w:bCs/>
+          <w:lang w:val="en-US"/>
+        </w:rPr>
+        <w:t>gatekeeperServiceURI</w:t>
+      </w:r>
+      <w:proofErr w:type="spellEnd"/>
+      <w:r>
+        <w:rPr>
+          <w:rFonts w:cs="Courier New"/>
+          <w:bCs/>
+          <w:lang w:val="en-US"/>
+        </w:rPr>
+        <w:t>": "gatekeeper",</w:t>
       </w:r>
     </w:p>
     <w:p>
@@ -3804,7 +4220,25 @@
           <w:bCs/>
           <w:lang w:val="en-US"/>
         </w:rPr>
-        <w:t xml:space="preserve">        "authenticationInfo": "Gatekeeper PK",</w:t>
+        <w:t xml:space="preserve">        "</w:t>
+      </w:r>
+      <w:proofErr w:type="spellStart"/>
+      <w:r>
+        <w:rPr>
+          <w:rFonts w:cs="Courier New"/>
+          <w:bCs/>
+          <w:lang w:val="en-US"/>
+        </w:rPr>
+        <w:t>authenticationInfo</w:t>
+      </w:r>
+      <w:proofErr w:type="spellEnd"/>
+      <w:r>
+        <w:rPr>
+          <w:rFonts w:cs="Courier New"/>
+          <w:bCs/>
+          <w:lang w:val="en-US"/>
+        </w:rPr>
+        <w:t>": "Gatekeeper PK",</w:t>
       </w:r>
     </w:p>
     <w:p>
@@ -3874,7 +4308,21 @@
         <w:rPr>
           <w:lang w:val="en-US"/>
         </w:rPr>
-        <w:t>This implementation uses X.509 certi</w:t>
+        <w:t xml:space="preserve">This implementation uses </w:t>
+      </w:r>
+      <w:proofErr w:type="spellStart"/>
+      <w:r>
+        <w:rPr>
+          <w:lang w:val="en-US"/>
+        </w:rPr>
+        <w:t>X.509</w:t>
+      </w:r>
+      <w:proofErr w:type="spellEnd"/>
+      <w:r>
+        <w:rPr>
+          <w:lang w:val="en-US"/>
+        </w:rPr>
+        <w:t xml:space="preserve"> certi</w:t>
       </w:r>
       <w:r>
         <w:rPr>
@@ -3976,7 +4424,21 @@
         <w:rPr>
           <w:lang w:val="en-US"/>
         </w:rPr>
-        <w:t>This certificate chain represents the unified Cloud and System architecture and enables advanced authorization capabilities (such as identitiy verification and access control</w:t>
+        <w:t xml:space="preserve">This certificate chain represents the unified Cloud and System architecture and enables advanced authorization capabilities (such as </w:t>
+      </w:r>
+      <w:proofErr w:type="spellStart"/>
+      <w:r>
+        <w:rPr>
+          <w:lang w:val="en-US"/>
+        </w:rPr>
+        <w:t>identitiy</w:t>
+      </w:r>
+      <w:proofErr w:type="spellEnd"/>
+      <w:r>
+        <w:rPr>
+          <w:lang w:val="en-US"/>
+        </w:rPr>
+        <w:t xml:space="preserve"> verification and access control</w:t>
       </w:r>
       <w:r>
         <w:rPr>
@@ -4069,7 +4531,21 @@
         <w:rPr>
           <w:lang w:val="en-US"/>
         </w:rPr>
-        <w:t xml:space="preserve">Within the newly established Local Clouds, Systems must also have their own certificate, that is signed by their own Cloud certificate. This signature ensures that a System ”belongs” to the Cloud and is properly initiated (bootstrapped into the Cloud). </w:t>
+        <w:t xml:space="preserve">Within the newly established Local Clouds, Systems must also have their own certificate, that is signed by their own Cloud certificate. This signature ensures that a </w:t>
+      </w:r>
+      <w:proofErr w:type="gramStart"/>
+      <w:r>
+        <w:rPr>
+          <w:lang w:val="en-US"/>
+        </w:rPr>
+        <w:t>System ”belongs</w:t>
+      </w:r>
+      <w:proofErr w:type="gramEnd"/>
+      <w:r>
+        <w:rPr>
+          <w:lang w:val="en-US"/>
+        </w:rPr>
+        <w:t xml:space="preserve">” to the Cloud and is properly initiated (bootstrapped into the Cloud). </w:t>
       </w:r>
     </w:p>
     <w:p>
@@ -4176,13 +4652,41 @@
         <w:rPr>
           <w:lang w:val="en-US"/>
         </w:rPr>
-        <w:t xml:space="preserve">Identity verification and admission control utilizes the Common Name (CN) field of the subject name in a X.509 certificate. </w:t>
-      </w:r>
-      <w:r>
-        <w:rPr>
-          <w:lang w:val="en-US"/>
-        </w:rPr>
-        <w:t>The current (test) certificates use RSA 2048 bits and are stored in Java KeyStore files separately.</w:t>
+        <w:t xml:space="preserve">Identity verification and admission control utilizes the Common Name (CN) field of the subject name in a </w:t>
+      </w:r>
+      <w:proofErr w:type="spellStart"/>
+      <w:r>
+        <w:rPr>
+          <w:lang w:val="en-US"/>
+        </w:rPr>
+        <w:t>X.509</w:t>
+      </w:r>
+      <w:proofErr w:type="spellEnd"/>
+      <w:r>
+        <w:rPr>
+          <w:lang w:val="en-US"/>
+        </w:rPr>
+        <w:t xml:space="preserve"> certificate. </w:t>
+      </w:r>
+      <w:r>
+        <w:rPr>
+          <w:lang w:val="en-US"/>
+        </w:rPr>
+        <w:t xml:space="preserve">The current (test) certificates use RSA 2048 bits and are stored in Java </w:t>
+      </w:r>
+      <w:proofErr w:type="spellStart"/>
+      <w:r>
+        <w:rPr>
+          <w:lang w:val="en-US"/>
+        </w:rPr>
+        <w:t>KeyStore</w:t>
+      </w:r>
+      <w:proofErr w:type="spellEnd"/>
+      <w:r>
+        <w:rPr>
+          <w:lang w:val="en-US"/>
+        </w:rPr>
+        <w:t xml:space="preserve"> files separately.</w:t>
       </w:r>
     </w:p>
     <w:p>
@@ -4252,16 +4756,82 @@
           <w:i/>
           <w:lang w:val="en-US"/>
         </w:rPr>
-        <w:t>&lt;systemName&gt;</w:t>
-      </w:r>
+        <w:t>&lt;</w:t>
+      </w:r>
+      <w:proofErr w:type="spellStart"/>
       <w:r>
         <w:rPr>
           <w:b/>
           <w:i/>
           <w:lang w:val="en-US"/>
         </w:rPr>
-        <w:t>.&lt;cloudName&gt;.&lt;operatorName&gt;.arrowhead.eu</w:t>
-      </w:r>
+        <w:t>systemName</w:t>
+      </w:r>
+      <w:proofErr w:type="spellEnd"/>
+      <w:proofErr w:type="gramStart"/>
+      <w:r>
+        <w:rPr>
+          <w:b/>
+          <w:i/>
+          <w:lang w:val="en-US"/>
+        </w:rPr>
+        <w:t>&gt;</w:t>
+      </w:r>
+      <w:r>
+        <w:rPr>
+          <w:b/>
+          <w:i/>
+          <w:lang w:val="en-US"/>
+        </w:rPr>
+        <w:t>.&lt;</w:t>
+      </w:r>
+      <w:proofErr w:type="spellStart"/>
+      <w:proofErr w:type="gramEnd"/>
+      <w:r>
+        <w:rPr>
+          <w:b/>
+          <w:i/>
+          <w:lang w:val="en-US"/>
+        </w:rPr>
+        <w:t>cloudName</w:t>
+      </w:r>
+      <w:proofErr w:type="spellEnd"/>
+      <w:r>
+        <w:rPr>
+          <w:b/>
+          <w:i/>
+          <w:lang w:val="en-US"/>
+        </w:rPr>
+        <w:t>&gt;.&lt;</w:t>
+      </w:r>
+      <w:proofErr w:type="spellStart"/>
+      <w:r>
+        <w:rPr>
+          <w:b/>
+          <w:i/>
+          <w:lang w:val="en-US"/>
+        </w:rPr>
+        <w:t>operatorName</w:t>
+      </w:r>
+      <w:proofErr w:type="spellEnd"/>
+      <w:r>
+        <w:rPr>
+          <w:b/>
+          <w:i/>
+          <w:lang w:val="en-US"/>
+        </w:rPr>
+        <w:t>&gt;.</w:t>
+      </w:r>
+      <w:proofErr w:type="spellStart"/>
+      <w:r>
+        <w:rPr>
+          <w:b/>
+          <w:i/>
+          <w:lang w:val="en-US"/>
+        </w:rPr>
+        <w:t>arrowhead.eu</w:t>
+      </w:r>
+      <w:proofErr w:type="spellEnd"/>
     </w:p>
     <w:p>
       <w:pPr>
@@ -4326,6 +4896,7 @@
         </w:rPr>
         <w:t xml:space="preserve">CN= </w:t>
       </w:r>
+      <w:proofErr w:type="spellStart"/>
       <w:r>
         <w:rPr>
           <w:i/>
@@ -4340,6 +4911,7 @@
         </w:rPr>
         <w:t>.TestCloud1.aitia.arrowhead.eu</w:t>
       </w:r>
+      <w:proofErr w:type="spellEnd"/>
     </w:p>
     <w:p>
       <w:pPr>
@@ -4354,11 +4926,19 @@
           <w:lang w:val="en-US"/>
         </w:rPr>
       </w:pPr>
-      <w:r>
-        <w:rPr>
-          <w:lang w:val="en-US"/>
-        </w:rPr>
-        <w:t>OU=</w:t>
+      <w:proofErr w:type="spellStart"/>
+      <w:r>
+        <w:rPr>
+          <w:lang w:val="en-US"/>
+        </w:rPr>
+        <w:t>OU</w:t>
+      </w:r>
+      <w:proofErr w:type="spellEnd"/>
+      <w:r>
+        <w:rPr>
+          <w:lang w:val="en-US"/>
+        </w:rPr>
+        <w:t>=</w:t>
       </w:r>
       <w:r>
         <w:rPr>
@@ -4380,12 +4960,21 @@
         <w:tab/>
         <w:t xml:space="preserve"> O=</w:t>
       </w:r>
+      <w:proofErr w:type="spellStart"/>
       <w:r>
         <w:rPr>
           <w:i/>
           <w:lang w:val="en-US"/>
         </w:rPr>
-        <w:t>AITIA INC</w:t>
+        <w:t>AITIA</w:t>
+      </w:r>
+      <w:proofErr w:type="spellEnd"/>
+      <w:r>
+        <w:rPr>
+          <w:i/>
+          <w:lang w:val="en-US"/>
+        </w:rPr>
+        <w:t xml:space="preserve"> INC</w:t>
       </w:r>
       <w:r>
         <w:rPr>
@@ -4482,6 +5071,7 @@
         <w:t xml:space="preserve"> E= </w:t>
       </w:r>
       <w:hyperlink r:id="rId18" w:history="1">
+        <w:proofErr w:type="spellStart"/>
         <w:r>
           <w:rPr>
             <w:rStyle w:val="Hiperhivatkozs"/>
@@ -4490,6 +5080,7 @@
           </w:rPr>
           <w:t>hegeduscs@aitia.ai</w:t>
         </w:r>
+        <w:proofErr w:type="spellEnd"/>
       </w:hyperlink>
       <w:r>
         <w:rPr>
@@ -4635,58 +5226,12 @@
         </w:rPr>
       </w:pPr>
       <w:r>
-        <w:rPr>
-          <w:noProof/>
-          <w:lang w:val="hu-HU" w:eastAsia="hu-HU"/>
-        </w:rPr>
-        <w:drawing>
-          <wp:inline distT="0" distB="0" distL="0" distR="0" wp14:anchorId="67F3A981" wp14:editId="01D396DD">
-            <wp:extent cx="4468633" cy="2175325"/>
-            <wp:effectExtent l="0" t="0" r="8255" b="0"/>
-            <wp:docPr id="16" name="Kép 16" descr="D:\Archive\Munka\Arrowhead\Articles\Revision of the Framework\CoreSystems.jpg"/>
-            <wp:cNvGraphicFramePr>
-              <a:graphicFrameLocks xmlns:a="http://schemas.openxmlformats.org/drawingml/2006/main" noChangeAspect="1"/>
-            </wp:cNvGraphicFramePr>
-            <a:graphic xmlns:a="http://schemas.openxmlformats.org/drawingml/2006/main">
-              <a:graphicData uri="http://schemas.openxmlformats.org/drawingml/2006/picture">
-                <pic:pic xmlns:pic="http://schemas.openxmlformats.org/drawingml/2006/picture">
-                  <pic:nvPicPr>
-                    <pic:cNvPr id="0" name="Picture 8" descr="D:\Archive\Munka\Arrowhead\Articles\Revision of the Framework\CoreSystems.jpg"/>
-                    <pic:cNvPicPr>
-                      <a:picLocks noChangeAspect="1" noChangeArrowheads="1"/>
-                    </pic:cNvPicPr>
-                  </pic:nvPicPr>
-                  <pic:blipFill>
-                    <a:blip r:embed="rId19" cstate="print">
-                      <a:extLst>
-                        <a:ext uri="{28A0092B-C50C-407E-A947-70E740481C1C}">
-                          <a14:useLocalDpi xmlns:a14="http://schemas.microsoft.com/office/drawing/2010/main"/>
-                        </a:ext>
-                      </a:extLst>
-                    </a:blip>
-                    <a:srcRect/>
-                    <a:stretch>
-                      <a:fillRect/>
-                    </a:stretch>
-                  </pic:blipFill>
-                  <pic:spPr bwMode="auto">
-                    <a:xfrm>
-                      <a:off x="0" y="0"/>
-                      <a:ext cx="4483032" cy="2182334"/>
-                    </a:xfrm>
-                    <a:prstGeom prst="rect">
-                      <a:avLst/>
-                    </a:prstGeom>
-                    <a:noFill/>
-                    <a:ln>
-                      <a:noFill/>
-                    </a:ln>
-                  </pic:spPr>
-                </pic:pic>
-              </a:graphicData>
-            </a:graphic>
-          </wp:inline>
-        </w:drawing>
+        <w:object w:dxaOrig="9361" w:dyaOrig="4365" w14:anchorId="3020328D">
+          <v:shape id="_x0000_i1031" type="#_x0000_t75" style="width:438.75pt;height:204.75pt" o:ole="">
+            <v:imagedata r:id="rId19" o:title=""/>
+          </v:shape>
+          <o:OLEObject Type="Embed" ProgID="Visio.Drawing.15" ShapeID="_x0000_i1031" DrawAspect="Content" ObjectID="_1580325776" r:id="rId20"/>
+        </w:object>
       </w:r>
     </w:p>
     <w:p>
@@ -5018,7 +5563,25 @@
           <w:i/>
           <w:lang w:val="en-US" w:eastAsia="en-US"/>
         </w:rPr>
-        <w:t xml:space="preserve">: Not all of these Core Services are documented as </w:t>
+        <w:t xml:space="preserve">: Not </w:t>
+      </w:r>
+      <w:proofErr w:type="gramStart"/>
+      <w:r>
+        <w:rPr>
+          <w:b/>
+          <w:i/>
+          <w:lang w:val="en-US" w:eastAsia="en-US"/>
+        </w:rPr>
+        <w:t>all of these</w:t>
+      </w:r>
+      <w:proofErr w:type="gramEnd"/>
+      <w:r>
+        <w:rPr>
+          <w:b/>
+          <w:i/>
+          <w:lang w:val="en-US" w:eastAsia="en-US"/>
+        </w:rPr>
+        <w:t xml:space="preserve"> Core Services are documented as </w:t>
       </w:r>
       <w:r>
         <w:rPr>
@@ -5091,6 +5654,7 @@
           <w:lang w:val="en-US" w:eastAsia="en-US"/>
         </w:rPr>
       </w:pPr>
+      <w:proofErr w:type="spellStart"/>
       <w:r>
         <w:rPr>
           <w:b/>
@@ -5099,6 +5663,7 @@
         </w:rPr>
         <w:t>OrchestrationServiceM3</w:t>
       </w:r>
+      <w:proofErr w:type="spellEnd"/>
       <w:r>
         <w:rPr>
           <w:b/>
@@ -5130,6 +5695,7 @@
           <w:lang w:val="en-US" w:eastAsia="en-US"/>
         </w:rPr>
       </w:pPr>
+      <w:proofErr w:type="spellStart"/>
       <w:r>
         <w:rPr>
           <w:b/>
@@ -5138,6 +5704,7 @@
         </w:rPr>
         <w:t>ServiceDiscoveryM3</w:t>
       </w:r>
+      <w:proofErr w:type="spellEnd"/>
       <w:r>
         <w:rPr>
           <w:b/>
@@ -5169,14 +5736,17 @@
           <w:lang w:val="en-US" w:eastAsia="en-US"/>
         </w:rPr>
       </w:pPr>
+      <w:proofErr w:type="spellStart"/>
       <w:r>
         <w:rPr>
           <w:b/>
           <w:i/>
           <w:lang w:val="en-US" w:eastAsia="en-US"/>
         </w:rPr>
+        <w:lastRenderedPageBreak/>
         <w:t>SimpleTemperature</w:t>
       </w:r>
+      <w:proofErr w:type="spellEnd"/>
     </w:p>
     <w:p>
       <w:pPr>
@@ -5193,8 +5763,25 @@
           <w:i/>
           <w:lang w:val="en-US" w:eastAsia="en-US"/>
         </w:rPr>
-        <w:lastRenderedPageBreak/>
-        <w:t xml:space="preserve">The use of other Core Services within Application Systems is not advised, but when the orchestration process is disabled, they can be implemted. </w:t>
+        <w:t xml:space="preserve">The use of other Core Services within Application Systems is not advised, but when the orchestration process is disabled, they can be </w:t>
+      </w:r>
+      <w:proofErr w:type="spellStart"/>
+      <w:r>
+        <w:rPr>
+          <w:b/>
+          <w:i/>
+          <w:lang w:val="en-US" w:eastAsia="en-US"/>
+        </w:rPr>
+        <w:t>implemted</w:t>
+      </w:r>
+      <w:proofErr w:type="spellEnd"/>
+      <w:r>
+        <w:rPr>
+          <w:b/>
+          <w:i/>
+          <w:lang w:val="en-US" w:eastAsia="en-US"/>
+        </w:rPr>
+        <w:t xml:space="preserve">. </w:t>
       </w:r>
     </w:p>
     <w:p>
@@ -5331,7 +5918,7 @@
                                 </pic:cNvPicPr>
                               </pic:nvPicPr>
                               <pic:blipFill>
-                                <a:blip r:embed="rId20" cstate="print">
+                                <a:blip r:embed="rId21" cstate="print">
                                   <a:extLst>
                                     <a:ext uri="{28A0092B-C50C-407E-A947-70E740481C1C}">
                                       <a14:useLocalDpi xmlns:a14="http://schemas.microsoft.com/office/drawing/2010/main"/>
@@ -5437,7 +6024,29 @@
                 <w:szCs w:val="22"/>
                 <w:lang w:val="en-US" w:eastAsia="hu-HU"/>
               </w:rPr>
-              <w:t>(black box, SySD level)</w:t>
+              <w:t xml:space="preserve">(black box, </w:t>
+            </w:r>
+            <w:proofErr w:type="spellStart"/>
+            <w:r>
+              <w:rPr>
+                <w:rFonts w:ascii="Calibri" w:eastAsia="Times New Roman" w:hAnsi="Calibri" w:cs="Times New Roman"/>
+                <w:color w:val="FFFFFF"/>
+                <w:sz w:val="22"/>
+                <w:szCs w:val="22"/>
+                <w:lang w:val="en-US" w:eastAsia="hu-HU"/>
+              </w:rPr>
+              <w:t>SySD</w:t>
+            </w:r>
+            <w:proofErr w:type="spellEnd"/>
+            <w:r>
+              <w:rPr>
+                <w:rFonts w:ascii="Calibri" w:eastAsia="Times New Roman" w:hAnsi="Calibri" w:cs="Times New Roman"/>
+                <w:color w:val="FFFFFF"/>
+                <w:sz w:val="22"/>
+                <w:szCs w:val="22"/>
+                <w:lang w:val="en-US" w:eastAsia="hu-HU"/>
+              </w:rPr>
+              <w:t xml:space="preserve"> level)</w:t>
             </w:r>
           </w:p>
         </w:tc>
@@ -5508,6 +6117,8 @@
                 <w:lang w:val="en-US" w:eastAsia="hu-HU"/>
               </w:rPr>
             </w:pPr>
+            <w:proofErr w:type="spellStart"/>
+            <w:proofErr w:type="gramStart"/>
             <w:r>
               <w:rPr>
                 <w:rFonts w:ascii="Calibri" w:eastAsia="Times New Roman" w:hAnsi="Calibri" w:cs="Times New Roman"/>
@@ -5517,8 +6128,21 @@
                 <w:szCs w:val="22"/>
                 <w:lang w:val="en-US" w:eastAsia="hu-HU"/>
               </w:rPr>
-              <w:t>ServiceRegistry  REST</w:t>
-            </w:r>
+              <w:t>ServiceRegistry</w:t>
+            </w:r>
+            <w:proofErr w:type="spellEnd"/>
+            <w:r>
+              <w:rPr>
+                <w:rFonts w:ascii="Calibri" w:eastAsia="Times New Roman" w:hAnsi="Calibri" w:cs="Times New Roman"/>
+                <w:b/>
+                <w:color w:val="FFFFFF" w:themeColor="background1"/>
+                <w:sz w:val="22"/>
+                <w:szCs w:val="22"/>
+                <w:lang w:val="en-US" w:eastAsia="hu-HU"/>
+              </w:rPr>
+              <w:t xml:space="preserve">  REST</w:t>
+            </w:r>
+            <w:proofErr w:type="gramEnd"/>
           </w:p>
         </w:tc>
         <w:tc>
@@ -5548,6 +6172,7 @@
                 <w:lang w:val="en-US" w:eastAsia="hu-HU"/>
               </w:rPr>
             </w:pPr>
+            <w:proofErr w:type="spellStart"/>
             <w:r>
               <w:rPr>
                 <w:rFonts w:ascii="Calibri" w:eastAsia="Times New Roman" w:hAnsi="Calibri" w:cs="Times New Roman"/>
@@ -5557,7 +6182,19 @@
                 <w:szCs w:val="22"/>
                 <w:lang w:val="en-US" w:eastAsia="hu-HU"/>
               </w:rPr>
-              <w:t>Authorisation System</w:t>
+              <w:t>Authorisation</w:t>
+            </w:r>
+            <w:proofErr w:type="spellEnd"/>
+            <w:r>
+              <w:rPr>
+                <w:rFonts w:ascii="Calibri" w:eastAsia="Times New Roman" w:hAnsi="Calibri" w:cs="Times New Roman"/>
+                <w:b/>
+                <w:color w:val="FFFFFF" w:themeColor="background1"/>
+                <w:sz w:val="22"/>
+                <w:szCs w:val="22"/>
+                <w:lang w:val="en-US" w:eastAsia="hu-HU"/>
+              </w:rPr>
+              <w:t xml:space="preserve"> System</w:t>
             </w:r>
           </w:p>
         </w:tc>
@@ -6886,6 +7523,7 @@
                 <w:lang w:val="en-US" w:eastAsia="hu-HU"/>
               </w:rPr>
             </w:pPr>
+            <w:proofErr w:type="spellStart"/>
             <w:r>
               <w:rPr>
                 <w:rFonts w:ascii="Calibri" w:eastAsia="Times New Roman" w:hAnsi="Calibri" w:cs="Times New Roman"/>
@@ -6908,6 +7546,7 @@
               </w:rPr>
               <w:t>M3</w:t>
             </w:r>
+            <w:proofErr w:type="spellEnd"/>
             <w:r>
               <w:rPr>
                 <w:rFonts w:ascii="Calibri" w:eastAsia="Times New Roman" w:hAnsi="Calibri" w:cs="Times New Roman"/>
@@ -7488,6 +8127,7 @@
                 <w:lang w:val="en-US" w:eastAsia="hu-HU"/>
               </w:rPr>
             </w:pPr>
+            <w:proofErr w:type="spellStart"/>
             <w:r>
               <w:rPr>
                 <w:rFonts w:ascii="Calibri" w:eastAsia="Times New Roman" w:hAnsi="Calibri" w:cs="Times New Roman"/>
@@ -7510,6 +8150,7 @@
               </w:rPr>
               <w:t>M3</w:t>
             </w:r>
+            <w:proofErr w:type="spellEnd"/>
             <w:r>
               <w:rPr>
                 <w:rFonts w:ascii="Calibri" w:eastAsia="Times New Roman" w:hAnsi="Calibri" w:cs="Times New Roman"/>
@@ -7807,6 +8448,7 @@
                 <w:lang w:val="en-US" w:eastAsia="hu-HU"/>
               </w:rPr>
             </w:pPr>
+            <w:proofErr w:type="spellStart"/>
             <w:r>
               <w:rPr>
                 <w:rFonts w:ascii="Calibri" w:eastAsia="Times New Roman" w:hAnsi="Calibri" w:cs="Times New Roman"/>
@@ -7829,6 +8471,7 @@
               </w:rPr>
               <w:t>M3</w:t>
             </w:r>
+            <w:proofErr w:type="spellEnd"/>
             <w:r>
               <w:rPr>
                 <w:rFonts w:ascii="Calibri" w:eastAsia="Times New Roman" w:hAnsi="Calibri" w:cs="Times New Roman"/>
@@ -9285,6 +9928,7 @@
                 <w:lang w:val="en-US" w:eastAsia="hu-HU"/>
               </w:rPr>
             </w:pPr>
+            <w:proofErr w:type="spellStart"/>
             <w:r>
               <w:rPr>
                 <w:rFonts w:ascii="Calibri" w:eastAsia="Times New Roman" w:hAnsi="Calibri" w:cs="Times New Roman"/>
@@ -9296,6 +9940,7 @@
               </w:rPr>
               <w:t>SessionEstablish</w:t>
             </w:r>
+            <w:proofErr w:type="spellEnd"/>
           </w:p>
         </w:tc>
         <w:tc>
@@ -9510,6 +10155,7 @@
                 <w:lang w:val="en-US" w:eastAsia="hu-HU"/>
               </w:rPr>
             </w:pPr>
+            <w:proofErr w:type="spellStart"/>
             <w:r>
               <w:rPr>
                 <w:rFonts w:ascii="Calibri" w:eastAsia="Times New Roman" w:hAnsi="Calibri" w:cs="Times New Roman"/>
@@ -9521,6 +10167,7 @@
               </w:rPr>
               <w:t>SessionManagement</w:t>
             </w:r>
+            <w:proofErr w:type="spellEnd"/>
           </w:p>
         </w:tc>
         <w:tc>
@@ -9941,6 +10588,7 @@
                 <w:lang w:val="en-US" w:eastAsia="hu-HU"/>
               </w:rPr>
             </w:pPr>
+            <w:proofErr w:type="spellStart"/>
             <w:r>
               <w:rPr>
                 <w:rFonts w:ascii="Calibri" w:eastAsia="Times New Roman" w:hAnsi="Calibri" w:cs="Times New Roman"/>
@@ -9950,7 +10598,19 @@
                 <w:szCs w:val="22"/>
                 <w:lang w:val="en-US" w:eastAsia="hu-HU"/>
               </w:rPr>
-              <w:t>SimpleTemperature Service</w:t>
+              <w:t>SimpleTemperature</w:t>
+            </w:r>
+            <w:proofErr w:type="spellEnd"/>
+            <w:r>
+              <w:rPr>
+                <w:rFonts w:ascii="Calibri" w:eastAsia="Times New Roman" w:hAnsi="Calibri" w:cs="Times New Roman"/>
+                <w:b/>
+                <w:color w:val="FFFFFF" w:themeColor="background1"/>
+                <w:sz w:val="22"/>
+                <w:szCs w:val="22"/>
+                <w:lang w:val="en-US" w:eastAsia="hu-HU"/>
+              </w:rPr>
+              <w:t xml:space="preserve"> Service</w:t>
             </w:r>
           </w:p>
         </w:tc>
@@ -10279,7 +10939,21 @@
         <w:rPr>
           <w:lang w:val="en-US" w:eastAsia="en-US"/>
         </w:rPr>
-        <w:t xml:space="preserve">This approach alleviates the need to implement multiple Core Services interfaces in Application Systems: they only have to announce what Service they offer in the Service Registry and use the Orchestration Service to </w:t>
+        <w:t xml:space="preserve">This approach alleviates the need to implement multiple Core Services interfaces in Application Systems: they only </w:t>
+      </w:r>
+      <w:proofErr w:type="gramStart"/>
+      <w:r>
+        <w:rPr>
+          <w:lang w:val="en-US" w:eastAsia="en-US"/>
+        </w:rPr>
+        <w:t>have to</w:t>
+      </w:r>
+      <w:proofErr w:type="gramEnd"/>
+      <w:r>
+        <w:rPr>
+          <w:lang w:val="en-US" w:eastAsia="en-US"/>
+        </w:rPr>
+        <w:t xml:space="preserve"> announce what Service they offer in the Service Registry and use the Orchestration Service to </w:t>
       </w:r>
       <w:r>
         <w:rPr>
@@ -10484,7 +11158,21 @@
         <w:rPr>
           <w:lang w:val="en-US"/>
         </w:rPr>
-        <w:t>It has to store all available Service offerings from currently active Systems.</w:t>
+        <w:t xml:space="preserve">It </w:t>
+      </w:r>
+      <w:proofErr w:type="gramStart"/>
+      <w:r>
+        <w:rPr>
+          <w:lang w:val="en-US"/>
+        </w:rPr>
+        <w:t>has to</w:t>
+      </w:r>
+      <w:proofErr w:type="gramEnd"/>
+      <w:r>
+        <w:rPr>
+          <w:lang w:val="en-US"/>
+        </w:rPr>
+        <w:t xml:space="preserve"> store all available Service offerings from currently active Systems.</w:t>
       </w:r>
     </w:p>
     <w:p>
@@ -10502,7 +11190,21 @@
         <w:rPr>
           <w:lang w:val="en-US"/>
         </w:rPr>
-        <w:t>Systems have to announce their presence in it, and the services they can offer.</w:t>
+        <w:t xml:space="preserve">Systems </w:t>
+      </w:r>
+      <w:proofErr w:type="gramStart"/>
+      <w:r>
+        <w:rPr>
+          <w:lang w:val="en-US"/>
+        </w:rPr>
+        <w:t>have to</w:t>
+      </w:r>
+      <w:proofErr w:type="gramEnd"/>
+      <w:r>
+        <w:rPr>
+          <w:lang w:val="en-US"/>
+        </w:rPr>
+        <w:t xml:space="preserve"> announce their presence in it, and the services they can offer.</w:t>
       </w:r>
     </w:p>
     <w:p>
@@ -10532,7 +11234,21 @@
         <w:rPr>
           <w:lang w:val="en-US"/>
         </w:rPr>
-        <w:t xml:space="preserve"> implement the first line of authorization control (using the TSIG key). </w:t>
+        <w:t xml:space="preserve"> implement the first line of authorization control (using the </w:t>
+      </w:r>
+      <w:proofErr w:type="spellStart"/>
+      <w:r>
+        <w:rPr>
+          <w:lang w:val="en-US"/>
+        </w:rPr>
+        <w:t>TSIG</w:t>
+      </w:r>
+      <w:proofErr w:type="spellEnd"/>
+      <w:r>
+        <w:rPr>
+          <w:lang w:val="en-US"/>
+        </w:rPr>
+        <w:t xml:space="preserve"> key). </w:t>
       </w:r>
     </w:p>
     <w:p>
@@ -10732,11 +11448,19 @@
           <w:lang w:val="en-US"/>
         </w:rPr>
       </w:pPr>
-      <w:r>
-        <w:rPr>
-          <w:lang w:val="en-US"/>
-        </w:rPr>
-        <w:t xml:space="preserve">ServiceDiscovery </w:t>
+      <w:proofErr w:type="spellStart"/>
+      <w:r>
+        <w:rPr>
+          <w:lang w:val="en-US"/>
+        </w:rPr>
+        <w:t>ServiceDiscovery</w:t>
+      </w:r>
+      <w:proofErr w:type="spellEnd"/>
+      <w:r>
+        <w:rPr>
+          <w:lang w:val="en-US"/>
+        </w:rPr>
+        <w:t xml:space="preserve"> </w:t>
       </w:r>
       <w:r>
         <w:rPr>
@@ -10848,7 +11572,21 @@
         <w:rPr>
           <w:lang w:val="en-US"/>
         </w:rPr>
-        <w:t xml:space="preserve"> or Hibernate ORM with MySQL connector</w:t>
+        <w:t xml:space="preserve"> or Hibernate </w:t>
+      </w:r>
+      <w:proofErr w:type="spellStart"/>
+      <w:r>
+        <w:rPr>
+          <w:lang w:val="en-US"/>
+        </w:rPr>
+        <w:t>ORM</w:t>
+      </w:r>
+      <w:proofErr w:type="spellEnd"/>
+      <w:r>
+        <w:rPr>
+          <w:lang w:val="en-US"/>
+        </w:rPr>
+        <w:t xml:space="preserve"> with MySQL connector</w:t>
       </w:r>
     </w:p>
     <w:p>
@@ -10866,7 +11604,37 @@
         <w:rPr>
           <w:lang w:val="en-US"/>
         </w:rPr>
-        <w:t>Periodical cleanup based on the success of a dummy HTTP/GET request to the IP:port entry (TimerTask of Java)</w:t>
+        <w:t xml:space="preserve">Periodical cleanup based on the success of a dummy HTTP/GET request to the </w:t>
+      </w:r>
+      <w:proofErr w:type="spellStart"/>
+      <w:proofErr w:type="gramStart"/>
+      <w:r>
+        <w:rPr>
+          <w:lang w:val="en-US"/>
+        </w:rPr>
+        <w:t>IP:port</w:t>
+      </w:r>
+      <w:proofErr w:type="spellEnd"/>
+      <w:proofErr w:type="gramEnd"/>
+      <w:r>
+        <w:rPr>
+          <w:lang w:val="en-US"/>
+        </w:rPr>
+        <w:t xml:space="preserve"> entry (</w:t>
+      </w:r>
+      <w:proofErr w:type="spellStart"/>
+      <w:r>
+        <w:rPr>
+          <w:lang w:val="en-US"/>
+        </w:rPr>
+        <w:t>TimerTask</w:t>
+      </w:r>
+      <w:proofErr w:type="spellEnd"/>
+      <w:r>
+        <w:rPr>
+          <w:lang w:val="en-US"/>
+        </w:rPr>
+        <w:t xml:space="preserve"> of Java)</w:t>
       </w:r>
     </w:p>
     <w:p>
@@ -10902,7 +11670,21 @@
         <w:rPr>
           <w:lang w:val="en-US"/>
         </w:rPr>
-        <w:t>Detailed logging in SQL table (uses Log4J)</w:t>
+        <w:t xml:space="preserve">Detailed logging in SQL table (uses </w:t>
+      </w:r>
+      <w:proofErr w:type="spellStart"/>
+      <w:r>
+        <w:rPr>
+          <w:lang w:val="en-US"/>
+        </w:rPr>
+        <w:t>Log4J</w:t>
+      </w:r>
+      <w:proofErr w:type="spellEnd"/>
+      <w:r>
+        <w:rPr>
+          <w:lang w:val="en-US"/>
+        </w:rPr>
+        <w:t>)</w:t>
       </w:r>
     </w:p>
     <w:p>
@@ -11144,7 +11926,14 @@
         <w:rPr>
           <w:lang w:val="en-US"/>
         </w:rPr>
-        <w:t xml:space="preserve"> (AuthorizationControl</w:t>
+        <w:t xml:space="preserve"> (</w:t>
+      </w:r>
+      <w:proofErr w:type="spellStart"/>
+      <w:r>
+        <w:rPr>
+          <w:lang w:val="en-US"/>
+        </w:rPr>
+        <w:t>AuthorizationControl</w:t>
       </w:r>
       <w:r>
         <w:rPr>
@@ -11152,6 +11941,7 @@
         </w:rPr>
         <w:t>M3</w:t>
       </w:r>
+      <w:proofErr w:type="spellEnd"/>
       <w:r>
         <w:rPr>
           <w:lang w:val="en-US"/>
@@ -11280,6 +12070,7 @@
           <w:lang w:val="en-US"/>
         </w:rPr>
       </w:pPr>
+      <w:proofErr w:type="spellStart"/>
       <w:r>
         <w:rPr>
           <w:lang w:val="en-US"/>
@@ -11298,6 +12089,7 @@
         </w:rPr>
         <w:t>M3</w:t>
       </w:r>
+      <w:proofErr w:type="spellEnd"/>
       <w:r>
         <w:rPr>
           <w:lang w:val="en-US"/>
@@ -11322,6 +12114,7 @@
           <w:lang w:val="en-US"/>
         </w:rPr>
       </w:pPr>
+      <w:proofErr w:type="spellStart"/>
       <w:r>
         <w:rPr>
           <w:lang w:val="en-US"/>
@@ -11334,6 +12127,7 @@
         </w:rPr>
         <w:t>Generation</w:t>
       </w:r>
+      <w:proofErr w:type="spellEnd"/>
       <w:r>
         <w:rPr>
           <w:lang w:val="en-US"/>
@@ -11390,7 +12184,21 @@
         <w:rPr>
           <w:lang w:val="en-US"/>
         </w:rPr>
-        <w:t xml:space="preserve"> serialized in Base64 encoding</w:t>
+        <w:t xml:space="preserve"> serialized in </w:t>
+      </w:r>
+      <w:proofErr w:type="spellStart"/>
+      <w:r>
+        <w:rPr>
+          <w:lang w:val="en-US"/>
+        </w:rPr>
+        <w:t>Base64</w:t>
+      </w:r>
+      <w:proofErr w:type="spellEnd"/>
+      <w:r>
+        <w:rPr>
+          <w:lang w:val="en-US"/>
+        </w:rPr>
+        <w:t xml:space="preserve"> encoding</w:t>
       </w:r>
       <w:r>
         <w:rPr>
@@ -11584,8 +12392,16 @@
         <w:rPr>
           <w:lang w:val="en-US"/>
         </w:rPr>
-        <w:t xml:space="preserve"> with Hibernate ORM</w:t>
-      </w:r>
+        <w:t xml:space="preserve"> with Hibernate </w:t>
+      </w:r>
+      <w:proofErr w:type="spellStart"/>
+      <w:r>
+        <w:rPr>
+          <w:lang w:val="en-US"/>
+        </w:rPr>
+        <w:t>ORM</w:t>
+      </w:r>
+      <w:proofErr w:type="spellEnd"/>
     </w:p>
     <w:p>
       <w:pPr>
@@ -11608,7 +12424,21 @@
         <w:rPr>
           <w:lang w:val="en-US"/>
         </w:rPr>
-        <w:t>; implemented with X.509 certificates and RSA encryption</w:t>
+        <w:t xml:space="preserve">; implemented with </w:t>
+      </w:r>
+      <w:proofErr w:type="spellStart"/>
+      <w:r>
+        <w:rPr>
+          <w:lang w:val="en-US"/>
+        </w:rPr>
+        <w:t>X.509</w:t>
+      </w:r>
+      <w:proofErr w:type="spellEnd"/>
+      <w:r>
+        <w:rPr>
+          <w:lang w:val="en-US"/>
+        </w:rPr>
+        <w:t xml:space="preserve"> certificates and RSA encryption</w:t>
       </w:r>
     </w:p>
     <w:p>
@@ -11626,7 +12456,21 @@
         <w:rPr>
           <w:lang w:val="en-US"/>
         </w:rPr>
-        <w:t>Detailed logging in SQL table (uses Log4J)</w:t>
+        <w:t xml:space="preserve">Detailed logging in SQL table (uses </w:t>
+      </w:r>
+      <w:proofErr w:type="spellStart"/>
+      <w:r>
+        <w:rPr>
+          <w:lang w:val="en-US"/>
+        </w:rPr>
+        <w:t>Log4J</w:t>
+      </w:r>
+      <w:proofErr w:type="spellEnd"/>
+      <w:r>
+        <w:rPr>
+          <w:lang w:val="en-US"/>
+        </w:rPr>
+        <w:t>)</w:t>
       </w:r>
     </w:p>
     <w:p>
@@ -11938,12 +12782,14 @@
           <w:lang w:val="en-US"/>
         </w:rPr>
       </w:pPr>
+      <w:proofErr w:type="spellStart"/>
       <w:r>
         <w:rPr>
           <w:lang w:val="en-US"/>
         </w:rPr>
         <w:t>GlobalServiceDiscovery</w:t>
       </w:r>
+      <w:proofErr w:type="spellEnd"/>
     </w:p>
     <w:p>
       <w:pPr>
@@ -11960,8 +12806,16 @@
         <w:rPr>
           <w:lang w:val="en-US"/>
         </w:rPr>
-        <w:t>Inter-CloudNegotiations</w:t>
-      </w:r>
+        <w:t>Inter-</w:t>
+      </w:r>
+      <w:proofErr w:type="spellStart"/>
+      <w:r>
+        <w:rPr>
+          <w:lang w:val="en-US"/>
+        </w:rPr>
+        <w:t>CloudNegotiations</w:t>
+      </w:r>
+      <w:proofErr w:type="spellEnd"/>
     </w:p>
     <w:p>
       <w:pPr>
@@ -12071,8 +12925,16 @@
         <w:rPr>
           <w:lang w:val="en-US"/>
         </w:rPr>
-        <w:t xml:space="preserve"> with Hibernate ORM</w:t>
-      </w:r>
+        <w:t xml:space="preserve"> with Hibernate </w:t>
+      </w:r>
+      <w:proofErr w:type="spellStart"/>
+      <w:r>
+        <w:rPr>
+          <w:lang w:val="en-US"/>
+        </w:rPr>
+        <w:t>ORM</w:t>
+      </w:r>
+      <w:proofErr w:type="spellEnd"/>
     </w:p>
     <w:p>
       <w:pPr>
@@ -12113,7 +12975,21 @@
         <w:rPr>
           <w:lang w:val="en-US"/>
         </w:rPr>
-        <w:t>Detailed logging in SQL table (uses Log4J)</w:t>
+        <w:t xml:space="preserve">Detailed logging in SQL table (uses </w:t>
+      </w:r>
+      <w:proofErr w:type="spellStart"/>
+      <w:r>
+        <w:rPr>
+          <w:lang w:val="en-US"/>
+        </w:rPr>
+        <w:t>Log4J</w:t>
+      </w:r>
+      <w:proofErr w:type="spellEnd"/>
+      <w:r>
+        <w:rPr>
+          <w:lang w:val="en-US"/>
+        </w:rPr>
+        <w:t>)</w:t>
       </w:r>
     </w:p>
     <w:bookmarkEnd w:id="19"/>
@@ -12166,8 +13042,16 @@
         <w:rPr>
           <w:lang w:val="en-US"/>
         </w:rPr>
-        <w:t>Currently lack proper separation of its resources that are offered outwards and inwards to the Clous</w:t>
-      </w:r>
+        <w:t xml:space="preserve">Currently lack proper separation of its resources that are offered outwards and inwards to the </w:t>
+      </w:r>
+      <w:proofErr w:type="spellStart"/>
+      <w:r>
+        <w:rPr>
+          <w:lang w:val="en-US"/>
+        </w:rPr>
+        <w:t>Clous</w:t>
+      </w:r>
+      <w:proofErr w:type="spellEnd"/>
     </w:p>
     <w:p>
       <w:pPr>
@@ -12215,34 +13099,62 @@
         <w:rPr>
           <w:lang w:val="en-US" w:eastAsia="en-US"/>
         </w:rPr>
-        <w:t>In the color coding, the Gateway (and its Services) are marked with the black color. This System is responsible for creating a data path between Application Systems in different Local Clouds, where network visibility is a problem. This is done with the help of a AMQP message broker.</w:t>
-      </w:r>
-    </w:p>
-    <w:p>
-      <w:pPr>
-        <w:pStyle w:val="Szvegtrzs"/>
+        <w:t xml:space="preserve">In the color coding, the Gateway (and its Services) are marked with the black color. This System is responsible for creating a data path between Application Systems in different Local Clouds, where network visibility is a problem. This is done with the help of a </w:t>
+      </w:r>
+      <w:proofErr w:type="spellStart"/>
+      <w:r>
         <w:rPr>
           <w:lang w:val="en-US" w:eastAsia="en-US"/>
         </w:rPr>
-      </w:pPr>
-    </w:p>
-    <w:p>
-      <w:pPr>
-        <w:pStyle w:val="Szvegtrzs"/>
+        <w:t>AMQP</w:t>
+      </w:r>
+      <w:proofErr w:type="spellEnd"/>
+      <w:r>
         <w:rPr>
           <w:lang w:val="en-US" w:eastAsia="en-US"/>
         </w:rPr>
-      </w:pPr>
-      <w:r>
+        <w:t xml:space="preserve"> message broker.</w:t>
+      </w:r>
+    </w:p>
+    <w:p>
+      <w:pPr>
+        <w:pStyle w:val="Szvegtrzs"/>
         <w:rPr>
           <w:lang w:val="en-US" w:eastAsia="en-US"/>
         </w:rPr>
-        <w:t>The SessionEstablish service is used by the Gatekeepers (on both consumer and provider sides). During a</w:t>
-      </w:r>
-      <w:r>
+      </w:pPr>
+    </w:p>
+    <w:p>
+      <w:pPr>
+        <w:pStyle w:val="Szvegtrzs"/>
         <w:rPr>
           <w:lang w:val="en-US" w:eastAsia="en-US"/>
         </w:rPr>
+      </w:pPr>
+      <w:r>
+        <w:rPr>
+          <w:lang w:val="en-US" w:eastAsia="en-US"/>
+        </w:rPr>
+        <w:t xml:space="preserve">The </w:t>
+      </w:r>
+      <w:proofErr w:type="spellStart"/>
+      <w:r>
+        <w:rPr>
+          <w:lang w:val="en-US" w:eastAsia="en-US"/>
+        </w:rPr>
+        <w:t>SessionEstablish</w:t>
+      </w:r>
+      <w:proofErr w:type="spellEnd"/>
+      <w:r>
+        <w:rPr>
+          <w:lang w:val="en-US" w:eastAsia="en-US"/>
+        </w:rPr>
+        <w:t xml:space="preserve"> service is used by the Gatekeepers (on both consumer and provider sides). During a</w:t>
+      </w:r>
+      <w:r>
+        <w:rPr>
+          <w:lang w:val="en-US" w:eastAsia="en-US"/>
+        </w:rPr>
         <w:t>n inter-Cloud</w:t>
       </w:r>
       <w:r>
@@ -12255,84 +13167,100 @@
         <w:rPr>
           <w:lang w:val="en-US" w:eastAsia="en-US"/>
         </w:rPr>
-        <w:t>(</w:t>
-      </w:r>
+        <w:t xml:space="preserve">(although they are not aware of this) are communicating with the Gateway System, through a socket dedicated for the given servicing instance. The Gateway Systems communicate through an </w:t>
+      </w:r>
+      <w:proofErr w:type="spellStart"/>
       <w:r>
         <w:rPr>
           <w:lang w:val="en-US" w:eastAsia="en-US"/>
         </w:rPr>
-        <w:t>although</w:t>
-      </w:r>
+        <w:t>AMQP</w:t>
+      </w:r>
+      <w:proofErr w:type="spellEnd"/>
       <w:r>
         <w:rPr>
           <w:lang w:val="en-US" w:eastAsia="en-US"/>
         </w:rPr>
-        <w:t xml:space="preserve"> they are</w:t>
-      </w:r>
-      <w:r>
+        <w:t xml:space="preserve"> message broker, forwarding the requests and responses of the application systems. </w:t>
+      </w:r>
+    </w:p>
+    <w:p>
+      <w:pPr>
+        <w:pStyle w:val="Szvegtrzs"/>
         <w:rPr>
           <w:lang w:val="en-US" w:eastAsia="en-US"/>
         </w:rPr>
-        <w:t xml:space="preserve"> </w:t>
-      </w:r>
-      <w:r>
+      </w:pPr>
+    </w:p>
+    <w:p>
+      <w:pPr>
+        <w:pStyle w:val="Szvegtrzs"/>
         <w:rPr>
           <w:lang w:val="en-US" w:eastAsia="en-US"/>
         </w:rPr>
-        <w:t xml:space="preserve">not aware of this) are communicating with the Gateway System, through a socket dedicated for the given servicing instance. The Gateway Systems communicate through an AMQP message broker, forwarding the requests and responses of the application systems. </w:t>
-      </w:r>
-    </w:p>
-    <w:p>
-      <w:pPr>
-        <w:pStyle w:val="Szvegtrzs"/>
+      </w:pPr>
+      <w:r>
         <w:rPr>
           <w:lang w:val="en-US" w:eastAsia="en-US"/>
         </w:rPr>
-      </w:pPr>
-    </w:p>
-    <w:p>
-      <w:pPr>
-        <w:pStyle w:val="Szvegtrzs"/>
+        <w:t>In secure mode, the Gateway Systems use payload encryption on the messages</w:t>
+      </w:r>
+      <w:r>
         <w:rPr>
           <w:lang w:val="en-US" w:eastAsia="en-US"/>
         </w:rPr>
-      </w:pPr>
+        <w:t xml:space="preserve">, </w:t>
+      </w:r>
+      <w:proofErr w:type="gramStart"/>
       <w:r>
         <w:rPr>
           <w:lang w:val="en-US" w:eastAsia="en-US"/>
         </w:rPr>
-        <w:t>In secure mode, the Gateway Systems use payload encryption on the messages</w:t>
-      </w:r>
+        <w:t>in order to</w:t>
+      </w:r>
+      <w:proofErr w:type="gramEnd"/>
       <w:r>
         <w:rPr>
           <w:lang w:val="en-US" w:eastAsia="en-US"/>
         </w:rPr>
-        <w:t>, in order to defend against malicious AMQP message brokers.</w:t>
-      </w:r>
-    </w:p>
-    <w:p>
-      <w:pPr>
-        <w:pStyle w:val="Szvegtrzs"/>
+        <w:t xml:space="preserve"> defend against malicious </w:t>
+      </w:r>
+      <w:proofErr w:type="spellStart"/>
+      <w:r>
         <w:rPr>
           <w:lang w:val="en-US" w:eastAsia="en-US"/>
         </w:rPr>
-      </w:pPr>
-    </w:p>
-    <w:p>
-      <w:pPr>
-        <w:pStyle w:val="Szvegtrzs"/>
+        <w:t>AMQP</w:t>
+      </w:r>
+      <w:proofErr w:type="spellEnd"/>
+      <w:r>
         <w:rPr>
           <w:lang w:val="en-US" w:eastAsia="en-US"/>
         </w:rPr>
-      </w:pPr>
-      <w:r>
+        <w:t xml:space="preserve"> message brokers.</w:t>
+      </w:r>
+    </w:p>
+    <w:p>
+      <w:pPr>
+        <w:pStyle w:val="Szvegtrzs"/>
         <w:rPr>
           <w:lang w:val="en-US" w:eastAsia="en-US"/>
         </w:rPr>
+      </w:pPr>
+    </w:p>
+    <w:p>
+      <w:pPr>
+        <w:pStyle w:val="Szvegtrzs"/>
+        <w:rPr>
+          <w:lang w:val="en-US" w:eastAsia="en-US"/>
+        </w:rPr>
+      </w:pPr>
+      <w:r>
+        <w:rPr>
+          <w:lang w:val="en-US" w:eastAsia="en-US"/>
+        </w:rPr>
         <w:t>Further details about the inner workings of the Gateway System can be found in [13].</w:t>
       </w:r>
-      <w:bookmarkStart w:id="21" w:name="_GoBack"/>
-      <w:bookmarkEnd w:id="21"/>
     </w:p>
     <w:p>
       <w:pPr>
@@ -12374,7 +13302,21 @@
         <w:rPr>
           <w:lang w:val="en-US"/>
         </w:rPr>
-        <w:t xml:space="preserve">This Core System is used to fetch a special type of configurational data during run-time. In this generation, the Orchestrator bears the biggest responsibility in a Local Cloud. It is the primary decision-maker that is aware of the current conditions in the SoS. Its primary task is to allocate Service Providers to the Service Requests sent in by Systems. During this </w:t>
+        <w:t xml:space="preserve">This Core System is used to fetch a special type of configurational data during run-time. In this generation, the Orchestrator bears the biggest responsibility in a Local Cloud. It is the primary decision-maker that is aware of the current conditions in the </w:t>
+      </w:r>
+      <w:proofErr w:type="spellStart"/>
+      <w:r>
+        <w:rPr>
+          <w:lang w:val="en-US"/>
+        </w:rPr>
+        <w:t>SoS</w:t>
+      </w:r>
+      <w:proofErr w:type="spellEnd"/>
+      <w:r>
+        <w:rPr>
+          <w:lang w:val="en-US"/>
+        </w:rPr>
+        <w:t xml:space="preserve">. Its primary task is to allocate Service Providers to the Service Requests sent in by Systems. During this </w:t>
       </w:r>
       <w:r>
         <w:rPr>
@@ -12388,7 +13330,21 @@
         <w:rPr>
           <w:lang w:val="en-US"/>
         </w:rPr>
-        <w:t xml:space="preserve"> the Orchestrator consults with the other Core Systems and makes a decision based on the responses.</w:t>
+        <w:t xml:space="preserve"> the Orchestrator consults with the other Core Systems and </w:t>
+      </w:r>
+      <w:proofErr w:type="gramStart"/>
+      <w:r>
+        <w:rPr>
+          <w:lang w:val="en-US"/>
+        </w:rPr>
+        <w:t>makes a decision</w:t>
+      </w:r>
+      <w:proofErr w:type="gramEnd"/>
+      <w:r>
+        <w:rPr>
+          <w:lang w:val="en-US"/>
+        </w:rPr>
+        <w:t xml:space="preserve"> based on the responses.</w:t>
       </w:r>
     </w:p>
     <w:p>
@@ -12396,73 +13352,18 @@
         <w:pStyle w:val="Szvegtrzs"/>
         <w:jc w:val="center"/>
         <w:rPr>
-          <w:lang w:val="en-US"/>
-        </w:rPr>
-      </w:pPr>
-      <w:r>
-        <w:rPr>
-          <w:noProof/>
-          <w:lang w:val="hu-HU" w:eastAsia="hu-HU"/>
-        </w:rPr>
-        <w:drawing>
-          <wp:inline distT="0" distB="0" distL="0" distR="0" wp14:anchorId="625367EC" wp14:editId="0B787E68">
-            <wp:extent cx="5575935" cy="2835491"/>
-            <wp:effectExtent l="0" t="0" r="5715" b="3175"/>
-            <wp:docPr id="4" name="Kép 4" descr="D:\Archive\Munka\Arrowhead\Articles\Revision of the Framework\OrchestrationProcess.jpg"/>
-            <wp:cNvGraphicFramePr>
-              <a:graphicFrameLocks xmlns:a="http://schemas.openxmlformats.org/drawingml/2006/main" noChangeAspect="1"/>
-            </wp:cNvGraphicFramePr>
-            <a:graphic xmlns:a="http://schemas.openxmlformats.org/drawingml/2006/main">
-              <a:graphicData uri="http://schemas.openxmlformats.org/drawingml/2006/picture">
-                <pic:pic xmlns:pic="http://schemas.openxmlformats.org/drawingml/2006/picture">
-                  <pic:nvPicPr>
-                    <pic:cNvPr id="0" name="Picture 6" descr="D:\Archive\Munka\Arrowhead\Articles\Revision of the Framework\OrchestrationProcess.jpg"/>
-                    <pic:cNvPicPr>
-                      <a:picLocks noChangeAspect="1" noChangeArrowheads="1"/>
-                    </pic:cNvPicPr>
-                  </pic:nvPicPr>
-                  <pic:blipFill>
-                    <a:blip r:embed="rId21" cstate="print">
-                      <a:extLst>
-                        <a:ext uri="{28A0092B-C50C-407E-A947-70E740481C1C}">
-                          <a14:useLocalDpi xmlns:a14="http://schemas.microsoft.com/office/drawing/2010/main"/>
-                        </a:ext>
-                      </a:extLst>
-                    </a:blip>
-                    <a:srcRect/>
-                    <a:stretch>
-                      <a:fillRect/>
-                    </a:stretch>
-                  </pic:blipFill>
-                  <pic:spPr bwMode="auto">
-                    <a:xfrm>
-                      <a:off x="0" y="0"/>
-                      <a:ext cx="5575935" cy="2835491"/>
-                    </a:xfrm>
-                    <a:prstGeom prst="rect">
-                      <a:avLst/>
-                    </a:prstGeom>
-                    <a:noFill/>
-                    <a:ln>
-                      <a:noFill/>
-                    </a:ln>
-                  </pic:spPr>
-                </pic:pic>
-              </a:graphicData>
-            </a:graphic>
-          </wp:inline>
-        </w:drawing>
-      </w:r>
-    </w:p>
-    <w:p>
-      <w:pPr>
-        <w:pStyle w:val="Szvegtrzs"/>
-        <w:jc w:val="center"/>
-        <w:rPr>
           <w:b/>
           <w:lang w:val="en-US"/>
         </w:rPr>
       </w:pPr>
+      <w:r>
+        <w:object w:dxaOrig="10260" w:dyaOrig="5431" w14:anchorId="61871AE1">
+          <v:shape id="_x0000_i1033" type="#_x0000_t75" style="width:438.75pt;height:232.5pt" o:ole="">
+            <v:imagedata r:id="rId22" o:title=""/>
+          </v:shape>
+          <o:OLEObject Type="Embed" ProgID="Visio.Drawing.15" ShapeID="_x0000_i1033" DrawAspect="Content" ObjectID="_1580325777" r:id="rId23"/>
+        </w:object>
+      </w:r>
       <w:r>
         <w:rPr>
           <w:b/>
@@ -12609,13 +13510,29 @@
           <w:i/>
           <w:lang w:val="en-US"/>
         </w:rPr>
-        <w:t>event updates (using the EventHandler System</w:t>
-      </w:r>
+        <w:t xml:space="preserve">event updates (using the </w:t>
+      </w:r>
+      <w:proofErr w:type="spellStart"/>
       <w:r>
         <w:rPr>
           <w:i/>
           <w:lang w:val="en-US"/>
         </w:rPr>
+        <w:t>EventHandler</w:t>
+      </w:r>
+      <w:proofErr w:type="spellEnd"/>
+      <w:r>
+        <w:rPr>
+          <w:i/>
+          <w:lang w:val="en-US"/>
+        </w:rPr>
+        <w:t xml:space="preserve"> System</w:t>
+      </w:r>
+      <w:r>
+        <w:rPr>
+          <w:i/>
+          <w:lang w:val="en-US"/>
+        </w:rPr>
         <w:t xml:space="preserve">) that triggers re-orchestration requests in Application Systems. </w:t>
       </w:r>
       <w:r>
@@ -12623,15 +13540,49 @@
           <w:i/>
           <w:lang w:val="en-US"/>
         </w:rPr>
-        <w:t xml:space="preserve">The EventHandler Core System is not part of the G3.2 </w:t>
-      </w:r>
+        <w:t xml:space="preserve">The </w:t>
+      </w:r>
+      <w:proofErr w:type="spellStart"/>
       <w:r>
         <w:rPr>
           <w:i/>
           <w:lang w:val="en-US"/>
         </w:rPr>
+        <w:t>EventHandler</w:t>
+      </w:r>
+      <w:proofErr w:type="spellEnd"/>
+      <w:r>
+        <w:rPr>
+          <w:i/>
+          <w:lang w:val="en-US"/>
+        </w:rPr>
+        <w:t xml:space="preserve"> Core System is not part of the </w:t>
+      </w:r>
+      <w:proofErr w:type="spellStart"/>
+      <w:r>
+        <w:rPr>
+          <w:i/>
+          <w:lang w:val="en-US"/>
+        </w:rPr>
+        <w:t>G3.2</w:t>
+      </w:r>
+      <w:proofErr w:type="spellEnd"/>
+      <w:r>
+        <w:rPr>
+          <w:i/>
+          <w:lang w:val="en-US"/>
+        </w:rPr>
+        <w:t xml:space="preserve"> </w:t>
+      </w:r>
+      <w:proofErr w:type="spellStart"/>
+      <w:r>
+        <w:rPr>
+          <w:i/>
+          <w:lang w:val="en-US"/>
+        </w:rPr>
         <w:t>M3</w:t>
       </w:r>
+      <w:proofErr w:type="spellEnd"/>
       <w:r>
         <w:rPr>
           <w:i/>
@@ -12728,7 +13679,21 @@
         <w:rPr>
           <w:lang w:val="en-US"/>
         </w:rPr>
-        <w:t xml:space="preserve">Such Application Systems only offer certain services. They only have to register these in the Service Registry and respond to inbound servicing requests. For example, “dumb” sensors, that can provide readouts. </w:t>
+        <w:t xml:space="preserve">Such Application Systems only offer certain services. They only </w:t>
+      </w:r>
+      <w:proofErr w:type="gramStart"/>
+      <w:r>
+        <w:rPr>
+          <w:lang w:val="en-US"/>
+        </w:rPr>
+        <w:t>have to</w:t>
+      </w:r>
+      <w:proofErr w:type="gramEnd"/>
+      <w:r>
+        <w:rPr>
+          <w:lang w:val="en-US"/>
+        </w:rPr>
+        <w:t xml:space="preserve"> register these in the Service Registry and respond to inbound servicing requests. For example, “dumb” sensors, that can provide readouts. </w:t>
       </w:r>
     </w:p>
     <w:p>
@@ -12802,7 +13767,21 @@
         <w:rPr>
           <w:lang w:val="en-US"/>
         </w:rPr>
-        <w:t xml:space="preserve">in run-time (according to their implemented operational logic), but they can only consume certain Services from certain hardwired lists of Service Providers. This is the case e.g. for processing units that can only access certain sensors or their backups (for example actuating can only happen based on local temperature sensors – but if one fails, there has to be an auxiliary one). </w:t>
+        <w:t xml:space="preserve">in run-time (according to their implemented operational logic), but they can only consume certain Services from certain hardwired lists of Service Providers. This is the case e.g. for processing units that can only access certain sensors or their backups (for example actuating can only happen based on local temperature sensors – but if one fails, there </w:t>
+      </w:r>
+      <w:proofErr w:type="gramStart"/>
+      <w:r>
+        <w:rPr>
+          <w:lang w:val="en-US"/>
+        </w:rPr>
+        <w:t>has to</w:t>
+      </w:r>
+      <w:proofErr w:type="gramEnd"/>
+      <w:r>
+        <w:rPr>
+          <w:lang w:val="en-US"/>
+        </w:rPr>
+        <w:t xml:space="preserve"> be an auxiliary one). </w:t>
       </w:r>
     </w:p>
     <w:p>
@@ -12827,7 +13806,35 @@
         <w:rPr>
           <w:lang w:val="en-US"/>
         </w:rPr>
-        <w:t xml:space="preserve">: they only require advanced matchmaking if they are seeking Service Providers. This matchmaker orchestration process only has to return with an appropriate (suitable) Provider and make resource reservations and run other centralized tasks if necessary. This is required in a market-like environment, where (e.g. energy) offers have to meet demands. </w:t>
+        <w:t xml:space="preserve">: they only require advanced matchmaking if they are seeking Service Providers. This matchmaker orchestration process only </w:t>
+      </w:r>
+      <w:proofErr w:type="gramStart"/>
+      <w:r>
+        <w:rPr>
+          <w:lang w:val="en-US"/>
+        </w:rPr>
+        <w:t>has to</w:t>
+      </w:r>
+      <w:proofErr w:type="gramEnd"/>
+      <w:r>
+        <w:rPr>
+          <w:lang w:val="en-US"/>
+        </w:rPr>
+        <w:t xml:space="preserve"> return with an appropriate (suitable) Provider and make resource reservations and run other centralized tasks if necessary. This is required in a market-like environment, where (e.g. energy) offers </w:t>
+      </w:r>
+      <w:proofErr w:type="gramStart"/>
+      <w:r>
+        <w:rPr>
+          <w:lang w:val="en-US"/>
+        </w:rPr>
+        <w:t>have to</w:t>
+      </w:r>
+      <w:proofErr w:type="gramEnd"/>
+      <w:r>
+        <w:rPr>
+          <w:lang w:val="en-US"/>
+        </w:rPr>
+        <w:t xml:space="preserve"> meet demands. </w:t>
       </w:r>
     </w:p>
     <w:p>
@@ -12920,9 +13927,9 @@
       <w:r>
         <w:object w:dxaOrig="5835" w:dyaOrig="3630" w14:anchorId="3BBC1BC2">
           <v:shape id="_x0000_i1026" type="#_x0000_t75" style="width:361.5pt;height:225.75pt" o:ole="">
-            <v:imagedata r:id="rId22" o:title=""/>
+            <v:imagedata r:id="rId24" o:title=""/>
           </v:shape>
-          <o:OLEObject Type="Embed" ProgID="Visio.Drawing.15" ShapeID="_x0000_i1026" DrawAspect="Content" ObjectID="_1580215326" r:id="rId23"/>
+          <o:OLEObject Type="Embed" ProgID="Visio.Drawing.15" ShapeID="_x0000_i1026" DrawAspect="Content" ObjectID="_1580325778" r:id="rId25"/>
         </w:object>
       </w:r>
     </w:p>
@@ -12959,9 +13966,11 @@
       <w:r>
         <w:t xml:space="preserve"> by </w:t>
       </w:r>
+      <w:proofErr w:type="spellStart"/>
       <w:r>
         <w:t>M3</w:t>
       </w:r>
+      <w:proofErr w:type="spellEnd"/>
     </w:p>
     <w:p>
       <w:pPr>
@@ -12994,7 +14003,7 @@
         </w:rPr>
         <w:t xml:space="preserve"> – some only on a conceptual level</w:t>
       </w:r>
-      <w:ins w:id="22" w:author="Hegedűs Csaba" w:date="2016-08-24T16:32:00Z">
+      <w:ins w:id="21" w:author="Hegedűs Csaba" w:date="2016-08-24T16:32:00Z">
         <w:r>
           <w:rPr>
             <w:lang w:val="en-US"/>
@@ -13106,7 +14115,21 @@
         <w:rPr>
           <w:lang w:val="en-US"/>
         </w:rPr>
-        <w:t xml:space="preserve"> The advanced orchestration process showcases the integration with the QoS Manager. Its t</w:t>
+        <w:t xml:space="preserve"> The advanced orchestration process showcases the integration with the </w:t>
+      </w:r>
+      <w:proofErr w:type="spellStart"/>
+      <w:r>
+        <w:rPr>
+          <w:lang w:val="en-US"/>
+        </w:rPr>
+        <w:t>QoS</w:t>
+      </w:r>
+      <w:proofErr w:type="spellEnd"/>
+      <w:r>
+        <w:rPr>
+          <w:lang w:val="en-US"/>
+        </w:rPr>
+        <w:t xml:space="preserve"> Manager. Its t</w:t>
       </w:r>
       <w:r>
         <w:rPr>
@@ -13252,6 +14275,7 @@
         </w:rPr>
         <w:t xml:space="preserve">System-of-System </w:t>
       </w:r>
+      <w:proofErr w:type="spellStart"/>
       <w:r>
         <w:rPr>
           <w:b/>
@@ -13259,6 +14283,7 @@
         </w:rPr>
         <w:t>Choregraphy</w:t>
       </w:r>
+      <w:proofErr w:type="spellEnd"/>
     </w:p>
     <w:p>
       <w:pPr>
@@ -13369,7 +14394,7 @@
                     <pic:cNvPicPr/>
                   </pic:nvPicPr>
                   <pic:blipFill>
-                    <a:blip r:embed="rId24"/>
+                    <a:blip r:embed="rId26"/>
                     <a:stretch>
                       <a:fillRect/>
                     </a:stretch>
@@ -13520,7 +14545,21 @@
         <w:rPr>
           <w:lang w:val="en-US"/>
         </w:rPr>
-        <w:t xml:space="preserve">This issue is not covered by this generation of the Framework. Security is established with a manual generation and integration of X.509 certificates into Application Systems and authorization is handled via issuing signed and encrypted tokens to validate Consumers. </w:t>
+        <w:t xml:space="preserve">This issue is not covered by this generation of the Framework. Security is established with a manual generation and integration of </w:t>
+      </w:r>
+      <w:proofErr w:type="spellStart"/>
+      <w:r>
+        <w:rPr>
+          <w:lang w:val="en-US"/>
+        </w:rPr>
+        <w:t>X.509</w:t>
+      </w:r>
+      <w:proofErr w:type="spellEnd"/>
+      <w:r>
+        <w:rPr>
+          <w:lang w:val="en-US"/>
+        </w:rPr>
+        <w:t xml:space="preserve"> certificates into Application Systems and authorization is handled via issuing signed and encrypted tokens to validate Consumers. </w:t>
       </w:r>
     </w:p>
     <w:p>
@@ -13584,7 +14623,43 @@
           <w:i/>
           <w:lang w:val="en-US"/>
         </w:rPr>
-        <w:t>Note: The SystemRegistry and DeviceRegistry systems will be used for this process.</w:t>
+        <w:t xml:space="preserve">Note: The </w:t>
+      </w:r>
+      <w:proofErr w:type="spellStart"/>
+      <w:r>
+        <w:rPr>
+          <w:b/>
+          <w:i/>
+          <w:lang w:val="en-US"/>
+        </w:rPr>
+        <w:t>SystemRegistry</w:t>
+      </w:r>
+      <w:proofErr w:type="spellEnd"/>
+      <w:r>
+        <w:rPr>
+          <w:b/>
+          <w:i/>
+          <w:lang w:val="en-US"/>
+        </w:rPr>
+        <w:t xml:space="preserve"> and </w:t>
+      </w:r>
+      <w:proofErr w:type="spellStart"/>
+      <w:r>
+        <w:rPr>
+          <w:b/>
+          <w:i/>
+          <w:lang w:val="en-US"/>
+        </w:rPr>
+        <w:t>DeviceRegistry</w:t>
+      </w:r>
+      <w:proofErr w:type="spellEnd"/>
+      <w:r>
+        <w:rPr>
+          <w:b/>
+          <w:i/>
+          <w:lang w:val="en-US"/>
+        </w:rPr>
+        <w:t xml:space="preserve"> systems will be used for this process.</w:t>
       </w:r>
     </w:p>
     <w:p>
@@ -13686,7 +14761,7 @@
                     </pic:cNvPicPr>
                   </pic:nvPicPr>
                   <pic:blipFill>
-                    <a:blip r:embed="rId25" cstate="print">
+                    <a:blip r:embed="rId27" cstate="print">
                       <a:extLst>
                         <a:ext uri="{28A0092B-C50C-407E-A947-70E740481C1C}">
                           <a14:useLocalDpi xmlns:a14="http://schemas.microsoft.com/office/drawing/2010/main"/>
@@ -13840,14 +14915,30 @@
         <w:rPr>
           <w:lang w:val="en-US"/>
         </w:rPr>
-        <w:t xml:space="preserve"> it is worth noting, that only Service instance related metadata is supported within G3.2 </w:t>
-      </w:r>
+        <w:t xml:space="preserve"> it is worth noting, that only Service instance related metadata is supported within </w:t>
+      </w:r>
+      <w:proofErr w:type="spellStart"/>
+      <w:r>
+        <w:rPr>
+          <w:lang w:val="en-US"/>
+        </w:rPr>
+        <w:t>G3.2</w:t>
+      </w:r>
+      <w:proofErr w:type="spellEnd"/>
+      <w:r>
+        <w:rPr>
+          <w:lang w:val="en-US"/>
+        </w:rPr>
+        <w:t xml:space="preserve"> </w:t>
+      </w:r>
+      <w:proofErr w:type="spellStart"/>
       <w:r>
         <w:rPr>
           <w:lang w:val="en-US"/>
         </w:rPr>
         <w:t>M3</w:t>
       </w:r>
+      <w:proofErr w:type="spellEnd"/>
       <w:r>
         <w:rPr>
           <w:lang w:val="en-US"/>
@@ -13909,28 +15000,46 @@
       <w:pPr>
         <w:jc w:val="both"/>
         <w:rPr>
-          <w:ins w:id="23" w:author="Hegedűs Csaba" w:date="2016-08-24T16:32:00Z"/>
-          <w:lang w:val="en-US"/>
-        </w:rPr>
-      </w:pPr>
-      <w:r>
-        <w:rPr>
-          <w:lang w:val="en-US"/>
-        </w:rPr>
-        <w:t xml:space="preserve">The usage of the devices level definition is not implemented in G3.2 </w:t>
-      </w:r>
+          <w:ins w:id="22" w:author="Hegedűs Csaba" w:date="2016-08-24T16:32:00Z"/>
+          <w:lang w:val="en-US"/>
+        </w:rPr>
+      </w:pPr>
+      <w:r>
+        <w:rPr>
+          <w:lang w:val="en-US"/>
+        </w:rPr>
+        <w:t xml:space="preserve">The usage of the devices level definition is not implemented in </w:t>
+      </w:r>
+      <w:proofErr w:type="spellStart"/>
+      <w:r>
+        <w:rPr>
+          <w:lang w:val="en-US"/>
+        </w:rPr>
+        <w:t>G3.2</w:t>
+      </w:r>
+      <w:proofErr w:type="spellEnd"/>
+      <w:r>
+        <w:rPr>
+          <w:lang w:val="en-US"/>
+        </w:rPr>
+        <w:t xml:space="preserve"> </w:t>
+      </w:r>
+      <w:proofErr w:type="spellStart"/>
       <w:r>
         <w:rPr>
           <w:lang w:val="en-US"/>
         </w:rPr>
         <w:t>M3</w:t>
       </w:r>
+      <w:proofErr w:type="spellEnd"/>
       <w:r>
         <w:rPr>
           <w:lang w:val="en-US"/>
         </w:rPr>
         <w:t>.</w:t>
       </w:r>
+      <w:bookmarkStart w:id="23" w:name="_GoBack"/>
+      <w:bookmarkEnd w:id="23"/>
       <w:ins w:id="24" w:author="Hegedűs Csaba" w:date="2016-08-24T16:32:00Z">
         <w:r>
           <w:rPr>
@@ -14009,12 +15118,28 @@
         </w:rPr>
         <w:t xml:space="preserve">[1] </w:t>
       </w:r>
-      <w:r>
-        <w:rPr>
-          <w:lang w:val="en-US"/>
-        </w:rPr>
-        <w:t>ServiceRegistry System SysDD</w:t>
-      </w:r>
+      <w:proofErr w:type="spellStart"/>
+      <w:r>
+        <w:rPr>
+          <w:lang w:val="en-US"/>
+        </w:rPr>
+        <w:t>ServiceRegistry</w:t>
+      </w:r>
+      <w:proofErr w:type="spellEnd"/>
+      <w:r>
+        <w:rPr>
+          <w:lang w:val="en-US"/>
+        </w:rPr>
+        <w:t xml:space="preserve"> System </w:t>
+      </w:r>
+      <w:proofErr w:type="spellStart"/>
+      <w:r>
+        <w:rPr>
+          <w:lang w:val="en-US"/>
+        </w:rPr>
+        <w:t>SysDD</w:t>
+      </w:r>
+      <w:proofErr w:type="spellEnd"/>
     </w:p>
     <w:p>
       <w:pPr>
@@ -14037,6 +15162,7 @@
         </w:rPr>
         <w:t xml:space="preserve">[2] </w:t>
       </w:r>
+      <w:proofErr w:type="spellStart"/>
       <w:r>
         <w:rPr>
           <w:lang w:val="en-US"/>
@@ -14049,6 +15175,7 @@
         </w:rPr>
         <w:t>M3</w:t>
       </w:r>
+      <w:proofErr w:type="spellEnd"/>
       <w:r>
         <w:rPr>
           <w:lang w:val="en-US"/>
@@ -14077,6 +15204,7 @@
         </w:rPr>
         <w:t xml:space="preserve">[3] </w:t>
       </w:r>
+      <w:proofErr w:type="spellStart"/>
       <w:r>
         <w:rPr>
           <w:lang w:val="en-US"/>
@@ -14095,11 +15223,26 @@
         </w:rPr>
         <w:t>M3</w:t>
       </w:r>
-      <w:r>
-        <w:rPr>
-          <w:lang w:val="en-US"/>
-        </w:rPr>
-        <w:t xml:space="preserve"> Service IDD – REST-JSON-TLS</w:t>
+      <w:proofErr w:type="spellEnd"/>
+      <w:r>
+        <w:rPr>
+          <w:lang w:val="en-US"/>
+        </w:rPr>
+        <w:t xml:space="preserve"> Service </w:t>
+      </w:r>
+      <w:proofErr w:type="spellStart"/>
+      <w:r>
+        <w:rPr>
+          <w:lang w:val="en-US"/>
+        </w:rPr>
+        <w:t>IDD</w:t>
+      </w:r>
+      <w:proofErr w:type="spellEnd"/>
+      <w:r>
+        <w:rPr>
+          <w:lang w:val="en-US"/>
+        </w:rPr>
+        <w:t xml:space="preserve"> – REST-JSON-TLS</w:t>
       </w:r>
     </w:p>
     <w:p>
@@ -14127,8 +15270,16 @@
         <w:rPr>
           <w:lang w:val="en-US"/>
         </w:rPr>
-        <w:t xml:space="preserve"> Authorization System SysDD</w:t>
-      </w:r>
+        <w:t xml:space="preserve"> Authorization System </w:t>
+      </w:r>
+      <w:proofErr w:type="spellStart"/>
+      <w:r>
+        <w:rPr>
+          <w:lang w:val="en-US"/>
+        </w:rPr>
+        <w:t>SysDD</w:t>
+      </w:r>
+      <w:proofErr w:type="spellEnd"/>
     </w:p>
     <w:p>
       <w:pPr>
@@ -14177,7 +15328,21 @@
         <w:rPr>
           <w:lang w:val="en-US"/>
         </w:rPr>
-        <w:t xml:space="preserve">[8] Authorization Token Service IDD -  </w:t>
+        <w:t xml:space="preserve">[8] Authorization Token Service </w:t>
+      </w:r>
+      <w:proofErr w:type="spellStart"/>
+      <w:r>
+        <w:rPr>
+          <w:lang w:val="en-US"/>
+        </w:rPr>
+        <w:t>IDD</w:t>
+      </w:r>
+      <w:proofErr w:type="spellEnd"/>
+      <w:r>
+        <w:rPr>
+          <w:lang w:val="en-US"/>
+        </w:rPr>
+        <w:t xml:space="preserve"> -  </w:t>
       </w:r>
       <w:r>
         <w:rPr>
@@ -14211,8 +15376,16 @@
         <w:rPr>
           <w:lang w:val="en-US"/>
         </w:rPr>
-        <w:t>Orchestrator System SysDD</w:t>
-      </w:r>
+        <w:t xml:space="preserve">Orchestrator System </w:t>
+      </w:r>
+      <w:proofErr w:type="spellStart"/>
+      <w:r>
+        <w:rPr>
+          <w:lang w:val="en-US"/>
+        </w:rPr>
+        <w:t>SysDD</w:t>
+      </w:r>
+      <w:proofErr w:type="spellEnd"/>
     </w:p>
     <w:p>
       <w:pPr>
@@ -14239,7 +15412,14 @@
         <w:rPr>
           <w:lang w:val="en-US"/>
         </w:rPr>
-        <w:t xml:space="preserve"> Orchestration</w:t>
+        <w:t xml:space="preserve"> </w:t>
+      </w:r>
+      <w:proofErr w:type="spellStart"/>
+      <w:r>
+        <w:rPr>
+          <w:lang w:val="en-US"/>
+        </w:rPr>
+        <w:t>Orchestration</w:t>
       </w:r>
       <w:r>
         <w:rPr>
@@ -14247,6 +15427,7 @@
         </w:rPr>
         <w:t>M3</w:t>
       </w:r>
+      <w:proofErr w:type="spellEnd"/>
       <w:r>
         <w:rPr>
           <w:lang w:val="en-US"/>
@@ -14279,7 +15460,14 @@
         <w:rPr>
           <w:lang w:val="en-US"/>
         </w:rPr>
-        <w:t xml:space="preserve"> Orchestration</w:t>
+        <w:t xml:space="preserve"> </w:t>
+      </w:r>
+      <w:proofErr w:type="spellStart"/>
+      <w:r>
+        <w:rPr>
+          <w:lang w:val="en-US"/>
+        </w:rPr>
+        <w:t>Orchestration</w:t>
       </w:r>
       <w:r>
         <w:rPr>
@@ -14287,12 +15475,21 @@
         </w:rPr>
         <w:t>M3</w:t>
       </w:r>
-      <w:r>
-        <w:rPr>
-          <w:lang w:val="en-US"/>
-        </w:rPr>
-        <w:t xml:space="preserve"> Service IDD</w:t>
-      </w:r>
+      <w:proofErr w:type="spellEnd"/>
+      <w:r>
+        <w:rPr>
+          <w:lang w:val="en-US"/>
+        </w:rPr>
+        <w:t xml:space="preserve"> Service </w:t>
+      </w:r>
+      <w:proofErr w:type="spellStart"/>
+      <w:r>
+        <w:rPr>
+          <w:lang w:val="en-US"/>
+        </w:rPr>
+        <w:t>IDD</w:t>
+      </w:r>
+      <w:proofErr w:type="spellEnd"/>
       <w:r>
         <w:rPr>
           <w:lang w:val="en-US"/>
@@ -14349,8 +15546,30 @@
         <w:rPr>
           <w:lang w:val="en-US"/>
         </w:rPr>
-        <w:t>Gateway M3 SysDD</w:t>
-      </w:r>
+        <w:t xml:space="preserve">Gateway </w:t>
+      </w:r>
+      <w:proofErr w:type="spellStart"/>
+      <w:r>
+        <w:rPr>
+          <w:lang w:val="en-US"/>
+        </w:rPr>
+        <w:t>M3</w:t>
+      </w:r>
+      <w:proofErr w:type="spellEnd"/>
+      <w:r>
+        <w:rPr>
+          <w:lang w:val="en-US"/>
+        </w:rPr>
+        <w:t xml:space="preserve"> </w:t>
+      </w:r>
+      <w:proofErr w:type="spellStart"/>
+      <w:r>
+        <w:rPr>
+          <w:lang w:val="en-US"/>
+        </w:rPr>
+        <w:t>SysDD</w:t>
+      </w:r>
+      <w:proofErr w:type="spellEnd"/>
     </w:p>
     <w:p>
       <w:pPr>
@@ -14690,8 +15909,19 @@
                 <w:szCs w:val="22"/>
                 <w:lang w:val="en-US"/>
               </w:rPr>
-              <w:t>Csaba Hegedűs</w:t>
-            </w:r>
+              <w:t xml:space="preserve">Csaba </w:t>
+            </w:r>
+            <w:proofErr w:type="spellStart"/>
+            <w:r>
+              <w:rPr>
+                <w:rFonts w:ascii="Times New Roman" w:hAnsi="Times New Roman" w:cs="Times New Roman"/>
+                <w:sz w:val="22"/>
+                <w:szCs w:val="22"/>
+                <w:lang w:val="en-US"/>
+              </w:rPr>
+              <w:t>Hegedűs</w:t>
+            </w:r>
+            <w:proofErr w:type="spellEnd"/>
           </w:p>
         </w:tc>
       </w:tr>
@@ -14760,6 +15990,7 @@
                 <w:lang w:val="en-US"/>
               </w:rPr>
             </w:pPr>
+            <w:proofErr w:type="spellStart"/>
             <w:r>
               <w:rPr>
                 <w:rFonts w:ascii="Times New Roman" w:hAnsi="Times New Roman" w:cs="Times New Roman"/>
@@ -14778,6 +16009,7 @@
               </w:rPr>
               <w:t>2</w:t>
             </w:r>
+            <w:proofErr w:type="spellEnd"/>
           </w:p>
         </w:tc>
         <w:tc>
@@ -14803,6 +16035,7 @@
               </w:rPr>
               <w:t xml:space="preserve">Updated for </w:t>
             </w:r>
+            <w:proofErr w:type="spellStart"/>
             <w:r>
               <w:rPr>
                 <w:rFonts w:ascii="Times New Roman" w:hAnsi="Times New Roman" w:cs="Times New Roman"/>
@@ -14821,6 +16054,7 @@
               </w:rPr>
               <w:t>2</w:t>
             </w:r>
+            <w:proofErr w:type="spellEnd"/>
           </w:p>
         </w:tc>
         <w:tc>
@@ -14846,10 +16080,21 @@
                 <w:szCs w:val="22"/>
                 <w:lang w:val="en-US"/>
               </w:rPr>
-              <w:t>Csaba Hegedűs</w:t>
+              <w:t xml:space="preserve">Csaba </w:t>
+            </w:r>
+            <w:proofErr w:type="spellStart"/>
+            <w:r>
+              <w:rPr>
+                <w:rFonts w:ascii="Times New Roman" w:hAnsi="Times New Roman" w:cs="Times New Roman"/>
+                <w:sz w:val="22"/>
+                <w:szCs w:val="22"/>
+                <w:lang w:val="en-US"/>
+              </w:rPr>
+              <w:t>Hegedűs</w:t>
             </w:r>
             <w:bookmarkEnd w:id="28"/>
             <w:bookmarkEnd w:id="29"/>
+            <w:proofErr w:type="spellEnd"/>
           </w:p>
         </w:tc>
       </w:tr>
@@ -14918,6 +16163,7 @@
                 <w:lang w:val="en-US"/>
               </w:rPr>
             </w:pPr>
+            <w:proofErr w:type="spellStart"/>
             <w:r>
               <w:rPr>
                 <w:rFonts w:ascii="Times New Roman" w:hAnsi="Times New Roman" w:cs="Times New Roman"/>
@@ -14927,6 +16173,7 @@
               </w:rPr>
               <w:t>M3</w:t>
             </w:r>
+            <w:proofErr w:type="spellEnd"/>
           </w:p>
         </w:tc>
         <w:tc>
@@ -14950,8 +16197,19 @@
                 <w:szCs w:val="22"/>
                 <w:lang w:val="en-US"/>
               </w:rPr>
-              <w:t>Updated for M3</w:t>
-            </w:r>
+              <w:t xml:space="preserve">Updated for </w:t>
+            </w:r>
+            <w:proofErr w:type="spellStart"/>
+            <w:r>
+              <w:rPr>
+                <w:rFonts w:ascii="Times New Roman" w:hAnsi="Times New Roman" w:cs="Times New Roman"/>
+                <w:sz w:val="22"/>
+                <w:szCs w:val="22"/>
+                <w:lang w:val="en-US"/>
+              </w:rPr>
+              <w:t>M3</w:t>
+            </w:r>
+            <w:proofErr w:type="spellEnd"/>
           </w:p>
         </w:tc>
         <w:tc>
@@ -14975,8 +16233,19 @@
                 <w:szCs w:val="22"/>
                 <w:lang w:val="en-US"/>
               </w:rPr>
-              <w:t>Csaba Hegedűs</w:t>
-            </w:r>
+              <w:t xml:space="preserve">Csaba </w:t>
+            </w:r>
+            <w:proofErr w:type="spellStart"/>
+            <w:r>
+              <w:rPr>
+                <w:rFonts w:ascii="Times New Roman" w:hAnsi="Times New Roman" w:cs="Times New Roman"/>
+                <w:sz w:val="22"/>
+                <w:szCs w:val="22"/>
+                <w:lang w:val="en-US"/>
+              </w:rPr>
+              <w:t>Hegedűs</w:t>
+            </w:r>
+            <w:proofErr w:type="spellEnd"/>
           </w:p>
         </w:tc>
       </w:tr>
@@ -15401,7 +16670,7 @@
                       <a:effectLst/>
                       <a:extLst>
                         <a:ext uri="{C572A759-6A51-4108-AA02-DFA0A04FC94B}">
-                          <ma14:wrappingTextBoxFlag xmlns:o="urn:schemas-microsoft-com:office:office" xmlns:v="urn:schemas-microsoft-com:vml" xmlns:w10="urn:schemas-microsoft-com:office:word" xmlns:w="http://schemas.openxmlformats.org/wordprocessingml/2006/main" xmlns:ma14="http://schemas.microsoft.com/office/mac/drawingml/2011/main" xmlns=""/>
+                          <ma14:wrappingTextBoxFlag xmlns="" xmlns:ma14="http://schemas.microsoft.com/office/mac/drawingml/2011/main" xmlns:w="http://schemas.openxmlformats.org/wordprocessingml/2006/main" xmlns:w10="urn:schemas-microsoft-com:office:word" xmlns:v="urn:schemas-microsoft-com:vml" xmlns:o="urn:schemas-microsoft-com:office:office"/>
                         </a:ext>
                       </a:extLst>
                     </wps:spPr>
@@ -15458,7 +16727,127 @@
                               <w:szCs w:val="13"/>
                               <w:lang w:val="en-US"/>
                             </w:rPr>
-                            <w:t>THEME [SP1-JTI-ARTEMIS-2012-AIPP4 SP1-JTI-ARTEMIS-2012-AIPP6]</w:t>
+                            <w:t>THEME [</w:t>
+                          </w:r>
+                          <w:proofErr w:type="spellStart"/>
+                          <w:r>
+                            <w:rPr>
+                              <w:rFonts w:asciiTheme="majorHAnsi" w:hAnsiTheme="majorHAnsi"/>
+                              <w:sz w:val="13"/>
+                              <w:szCs w:val="13"/>
+                              <w:lang w:val="en-US"/>
+                            </w:rPr>
+                            <w:t>SP1</w:t>
+                          </w:r>
+                          <w:proofErr w:type="spellEnd"/>
+                          <w:r>
+                            <w:rPr>
+                              <w:rFonts w:asciiTheme="majorHAnsi" w:hAnsiTheme="majorHAnsi"/>
+                              <w:sz w:val="13"/>
+                              <w:szCs w:val="13"/>
+                              <w:lang w:val="en-US"/>
+                            </w:rPr>
+                            <w:t>-</w:t>
+                          </w:r>
+                          <w:proofErr w:type="spellStart"/>
+                          <w:r>
+                            <w:rPr>
+                              <w:rFonts w:asciiTheme="majorHAnsi" w:hAnsiTheme="majorHAnsi"/>
+                              <w:sz w:val="13"/>
+                              <w:szCs w:val="13"/>
+                              <w:lang w:val="en-US"/>
+                            </w:rPr>
+                            <w:t>JTI</w:t>
+                          </w:r>
+                          <w:proofErr w:type="spellEnd"/>
+                          <w:r>
+                            <w:rPr>
+                              <w:rFonts w:asciiTheme="majorHAnsi" w:hAnsiTheme="majorHAnsi"/>
+                              <w:sz w:val="13"/>
+                              <w:szCs w:val="13"/>
+                              <w:lang w:val="en-US"/>
+                            </w:rPr>
+                            <w:t>-ARTEMIS-2012-</w:t>
+                          </w:r>
+                          <w:proofErr w:type="spellStart"/>
+                          <w:r>
+                            <w:rPr>
+                              <w:rFonts w:asciiTheme="majorHAnsi" w:hAnsiTheme="majorHAnsi"/>
+                              <w:sz w:val="13"/>
+                              <w:szCs w:val="13"/>
+                              <w:lang w:val="en-US"/>
+                            </w:rPr>
+                            <w:t>AIPP4</w:t>
+                          </w:r>
+                          <w:proofErr w:type="spellEnd"/>
+                          <w:r>
+                            <w:rPr>
+                              <w:rFonts w:asciiTheme="majorHAnsi" w:hAnsiTheme="majorHAnsi"/>
+                              <w:sz w:val="13"/>
+                              <w:szCs w:val="13"/>
+                              <w:lang w:val="en-US"/>
+                            </w:rPr>
+                            <w:t xml:space="preserve"> </w:t>
+                          </w:r>
+                          <w:proofErr w:type="spellStart"/>
+                          <w:r>
+                            <w:rPr>
+                              <w:rFonts w:asciiTheme="majorHAnsi" w:hAnsiTheme="majorHAnsi"/>
+                              <w:sz w:val="13"/>
+                              <w:szCs w:val="13"/>
+                              <w:lang w:val="en-US"/>
+                            </w:rPr>
+                            <w:t>SP1</w:t>
+                          </w:r>
+                          <w:proofErr w:type="spellEnd"/>
+                          <w:r>
+                            <w:rPr>
+                              <w:rFonts w:asciiTheme="majorHAnsi" w:hAnsiTheme="majorHAnsi"/>
+                              <w:sz w:val="13"/>
+                              <w:szCs w:val="13"/>
+                              <w:lang w:val="en-US"/>
+                            </w:rPr>
+                            <w:t>-</w:t>
+                          </w:r>
+                          <w:proofErr w:type="spellStart"/>
+                          <w:r>
+                            <w:rPr>
+                              <w:rFonts w:asciiTheme="majorHAnsi" w:hAnsiTheme="majorHAnsi"/>
+                              <w:sz w:val="13"/>
+                              <w:szCs w:val="13"/>
+                              <w:lang w:val="en-US"/>
+                            </w:rPr>
+                            <w:t>JTI</w:t>
+                          </w:r>
+                          <w:proofErr w:type="spellEnd"/>
+                          <w:r>
+                            <w:rPr>
+                              <w:rFonts w:asciiTheme="majorHAnsi" w:hAnsiTheme="majorHAnsi"/>
+                              <w:sz w:val="13"/>
+                              <w:szCs w:val="13"/>
+                              <w:lang w:val="en-US"/>
+                            </w:rPr>
+                            <w:t>-ARTEMIS-2012-</w:t>
+                          </w:r>
+                          <w:proofErr w:type="spellStart"/>
+                          <w:r>
+                            <w:rPr>
+                              <w:rFonts w:asciiTheme="majorHAnsi" w:hAnsiTheme="majorHAnsi"/>
+                              <w:sz w:val="13"/>
+                              <w:szCs w:val="13"/>
+                              <w:lang w:val="en-US"/>
+                            </w:rPr>
+                            <w:t>AIPP6</w:t>
+                          </w:r>
+                          <w:proofErr w:type="spellEnd"/>
+                          <w:r>
+                            <w:rPr>
+                              <w:rFonts w:asciiTheme="majorHAnsi" w:hAnsiTheme="majorHAnsi"/>
+                              <w:sz w:val="13"/>
+                              <w:szCs w:val="13"/>
+                              <w:lang w:val="en-US"/>
+                            </w:rPr>
+                            <w:t>]</w:t>
                           </w:r>
                         </w:p>
                         <w:p>
@@ -15516,7 +16905,47 @@
                               <w:szCs w:val="15"/>
                               <w:lang w:val="en-US"/>
                             </w:rPr>
-                            <w:t>Project Coordinator: Professor Jerker Delsing | Luleå University of Technology</w:t>
+                            <w:t xml:space="preserve">Project Coordinator: Professor Jerker </w:t>
+                          </w:r>
+                          <w:proofErr w:type="spellStart"/>
+                          <w:r>
+                            <w:rPr>
+                              <w:rFonts w:asciiTheme="majorHAnsi" w:hAnsiTheme="majorHAnsi"/>
+                              <w:sz w:val="15"/>
+                              <w:szCs w:val="15"/>
+                              <w:lang w:val="en-US"/>
+                            </w:rPr>
+                            <w:t>Delsing</w:t>
+                          </w:r>
+                          <w:proofErr w:type="spellEnd"/>
+                          <w:r>
+                            <w:rPr>
+                              <w:rFonts w:asciiTheme="majorHAnsi" w:hAnsiTheme="majorHAnsi"/>
+                              <w:sz w:val="15"/>
+                              <w:szCs w:val="15"/>
+                              <w:lang w:val="en-US"/>
+                            </w:rPr>
+                            <w:t xml:space="preserve"> | </w:t>
+                          </w:r>
+                          <w:proofErr w:type="spellStart"/>
+                          <w:r>
+                            <w:rPr>
+                              <w:rFonts w:asciiTheme="majorHAnsi" w:hAnsiTheme="majorHAnsi"/>
+                              <w:sz w:val="15"/>
+                              <w:szCs w:val="15"/>
+                              <w:lang w:val="en-US"/>
+                            </w:rPr>
+                            <w:t>Luleå</w:t>
+                          </w:r>
+                          <w:proofErr w:type="spellEnd"/>
+                          <w:r>
+                            <w:rPr>
+                              <w:rFonts w:asciiTheme="majorHAnsi" w:hAnsiTheme="majorHAnsi"/>
+                              <w:sz w:val="15"/>
+                              <w:szCs w:val="15"/>
+                              <w:lang w:val="en-US"/>
+                            </w:rPr>
+                            <w:t xml:space="preserve"> University of Technology</w:t>
                           </w:r>
                         </w:p>
                       </w:txbxContent>
@@ -15585,7 +17014,127 @@
                         <w:szCs w:val="13"/>
                         <w:lang w:val="en-US"/>
                       </w:rPr>
-                      <w:t>THEME [SP1-JTI-ARTEMIS-2012-AIPP4 SP1-JTI-ARTEMIS-2012-AIPP6]</w:t>
+                      <w:t>THEME [</w:t>
+                    </w:r>
+                    <w:proofErr w:type="spellStart"/>
+                    <w:r>
+                      <w:rPr>
+                        <w:rFonts w:asciiTheme="majorHAnsi" w:hAnsiTheme="majorHAnsi"/>
+                        <w:sz w:val="13"/>
+                        <w:szCs w:val="13"/>
+                        <w:lang w:val="en-US"/>
+                      </w:rPr>
+                      <w:t>SP1</w:t>
+                    </w:r>
+                    <w:proofErr w:type="spellEnd"/>
+                    <w:r>
+                      <w:rPr>
+                        <w:rFonts w:asciiTheme="majorHAnsi" w:hAnsiTheme="majorHAnsi"/>
+                        <w:sz w:val="13"/>
+                        <w:szCs w:val="13"/>
+                        <w:lang w:val="en-US"/>
+                      </w:rPr>
+                      <w:t>-</w:t>
+                    </w:r>
+                    <w:proofErr w:type="spellStart"/>
+                    <w:r>
+                      <w:rPr>
+                        <w:rFonts w:asciiTheme="majorHAnsi" w:hAnsiTheme="majorHAnsi"/>
+                        <w:sz w:val="13"/>
+                        <w:szCs w:val="13"/>
+                        <w:lang w:val="en-US"/>
+                      </w:rPr>
+                      <w:t>JTI</w:t>
+                    </w:r>
+                    <w:proofErr w:type="spellEnd"/>
+                    <w:r>
+                      <w:rPr>
+                        <w:rFonts w:asciiTheme="majorHAnsi" w:hAnsiTheme="majorHAnsi"/>
+                        <w:sz w:val="13"/>
+                        <w:szCs w:val="13"/>
+                        <w:lang w:val="en-US"/>
+                      </w:rPr>
+                      <w:t>-ARTEMIS-2012-</w:t>
+                    </w:r>
+                    <w:proofErr w:type="spellStart"/>
+                    <w:r>
+                      <w:rPr>
+                        <w:rFonts w:asciiTheme="majorHAnsi" w:hAnsiTheme="majorHAnsi"/>
+                        <w:sz w:val="13"/>
+                        <w:szCs w:val="13"/>
+                        <w:lang w:val="en-US"/>
+                      </w:rPr>
+                      <w:t>AIPP4</w:t>
+                    </w:r>
+                    <w:proofErr w:type="spellEnd"/>
+                    <w:r>
+                      <w:rPr>
+                        <w:rFonts w:asciiTheme="majorHAnsi" w:hAnsiTheme="majorHAnsi"/>
+                        <w:sz w:val="13"/>
+                        <w:szCs w:val="13"/>
+                        <w:lang w:val="en-US"/>
+                      </w:rPr>
+                      <w:t xml:space="preserve"> </w:t>
+                    </w:r>
+                    <w:proofErr w:type="spellStart"/>
+                    <w:r>
+                      <w:rPr>
+                        <w:rFonts w:asciiTheme="majorHAnsi" w:hAnsiTheme="majorHAnsi"/>
+                        <w:sz w:val="13"/>
+                        <w:szCs w:val="13"/>
+                        <w:lang w:val="en-US"/>
+                      </w:rPr>
+                      <w:t>SP1</w:t>
+                    </w:r>
+                    <w:proofErr w:type="spellEnd"/>
+                    <w:r>
+                      <w:rPr>
+                        <w:rFonts w:asciiTheme="majorHAnsi" w:hAnsiTheme="majorHAnsi"/>
+                        <w:sz w:val="13"/>
+                        <w:szCs w:val="13"/>
+                        <w:lang w:val="en-US"/>
+                      </w:rPr>
+                      <w:t>-</w:t>
+                    </w:r>
+                    <w:proofErr w:type="spellStart"/>
+                    <w:r>
+                      <w:rPr>
+                        <w:rFonts w:asciiTheme="majorHAnsi" w:hAnsiTheme="majorHAnsi"/>
+                        <w:sz w:val="13"/>
+                        <w:szCs w:val="13"/>
+                        <w:lang w:val="en-US"/>
+                      </w:rPr>
+                      <w:t>JTI</w:t>
+                    </w:r>
+                    <w:proofErr w:type="spellEnd"/>
+                    <w:r>
+                      <w:rPr>
+                        <w:rFonts w:asciiTheme="majorHAnsi" w:hAnsiTheme="majorHAnsi"/>
+                        <w:sz w:val="13"/>
+                        <w:szCs w:val="13"/>
+                        <w:lang w:val="en-US"/>
+                      </w:rPr>
+                      <w:t>-ARTEMIS-2012-</w:t>
+                    </w:r>
+                    <w:proofErr w:type="spellStart"/>
+                    <w:r>
+                      <w:rPr>
+                        <w:rFonts w:asciiTheme="majorHAnsi" w:hAnsiTheme="majorHAnsi"/>
+                        <w:sz w:val="13"/>
+                        <w:szCs w:val="13"/>
+                        <w:lang w:val="en-US"/>
+                      </w:rPr>
+                      <w:t>AIPP6</w:t>
+                    </w:r>
+                    <w:proofErr w:type="spellEnd"/>
+                    <w:r>
+                      <w:rPr>
+                        <w:rFonts w:asciiTheme="majorHAnsi" w:hAnsiTheme="majorHAnsi"/>
+                        <w:sz w:val="13"/>
+                        <w:szCs w:val="13"/>
+                        <w:lang w:val="en-US"/>
+                      </w:rPr>
+                      <w:t>]</w:t>
                     </w:r>
                   </w:p>
                   <w:p>
@@ -15643,7 +17192,47 @@
                         <w:szCs w:val="15"/>
                         <w:lang w:val="en-US"/>
                       </w:rPr>
-                      <w:t>Project Coordinator: Professor Jerker Delsing | Luleå University of Technology</w:t>
+                      <w:t xml:space="preserve">Project Coordinator: Professor Jerker </w:t>
+                    </w:r>
+                    <w:proofErr w:type="spellStart"/>
+                    <w:r>
+                      <w:rPr>
+                        <w:rFonts w:asciiTheme="majorHAnsi" w:hAnsiTheme="majorHAnsi"/>
+                        <w:sz w:val="15"/>
+                        <w:szCs w:val="15"/>
+                        <w:lang w:val="en-US"/>
+                      </w:rPr>
+                      <w:t>Delsing</w:t>
+                    </w:r>
+                    <w:proofErr w:type="spellEnd"/>
+                    <w:r>
+                      <w:rPr>
+                        <w:rFonts w:asciiTheme="majorHAnsi" w:hAnsiTheme="majorHAnsi"/>
+                        <w:sz w:val="15"/>
+                        <w:szCs w:val="15"/>
+                        <w:lang w:val="en-US"/>
+                      </w:rPr>
+                      <w:t xml:space="preserve"> | </w:t>
+                    </w:r>
+                    <w:proofErr w:type="spellStart"/>
+                    <w:r>
+                      <w:rPr>
+                        <w:rFonts w:asciiTheme="majorHAnsi" w:hAnsiTheme="majorHAnsi"/>
+                        <w:sz w:val="15"/>
+                        <w:szCs w:val="15"/>
+                        <w:lang w:val="en-US"/>
+                      </w:rPr>
+                      <w:t>Luleå</w:t>
+                    </w:r>
+                    <w:proofErr w:type="spellEnd"/>
+                    <w:r>
+                      <w:rPr>
+                        <w:rFonts w:asciiTheme="majorHAnsi" w:hAnsiTheme="majorHAnsi"/>
+                        <w:sz w:val="15"/>
+                        <w:szCs w:val="15"/>
+                        <w:lang w:val="en-US"/>
+                      </w:rPr>
+                      <w:t xml:space="preserve"> University of Technology</w:t>
                     </w:r>
                   </w:p>
                 </w:txbxContent>
@@ -15704,7 +17293,7 @@
                   </a:prstGeom>
                   <a:extLst>
                     <a:ext uri="{FAA26D3D-D897-4be2-8F04-BA451C77F1D7}">
-                      <ma14:placeholderFlag xmlns:ve="http://schemas.openxmlformats.org/markup-compatibility/2006" xmlns="" xmlns:mo="http://schemas.microsoft.com/office/mac/office/2008/main" xmlns:mv="urn:schemas-microsoft-com:mac:vml" xmlns:o="urn:schemas-microsoft-com:office:office" xmlns:v="urn:schemas-microsoft-com:vml" xmlns:w10="urn:schemas-microsoft-com:office:word" xmlns:w="http://schemas.openxmlformats.org/wordprocessingml/2006/main" xmlns:ma14="http://schemas.microsoft.com/office/mac/drawingml/2011/main"/>
+                      <ma14:placeholderFlag xmlns:ma14="http://schemas.microsoft.com/office/mac/drawingml/2011/main" xmlns:w="http://schemas.openxmlformats.org/wordprocessingml/2006/main" xmlns:w10="urn:schemas-microsoft-com:office:word" xmlns:v="urn:schemas-microsoft-com:vml" xmlns:o="urn:schemas-microsoft-com:office:office" xmlns:mv="urn:schemas-microsoft-com:mac:vml" xmlns:mo="http://schemas.microsoft.com/office/mac/office/2008/main" xmlns="" xmlns:ve="http://schemas.openxmlformats.org/markup-compatibility/2006"/>
                     </a:ext>
                   </a:extLst>
                 </pic:spPr>
@@ -15776,10 +17365,10 @@
                       <a:effectLst/>
                       <a:extLst>
                         <a:ext uri="{FAA26D3D-D897-4be2-8F04-BA451C77F1D7}">
-                          <ma14:placeholderFlag xmlns:o="urn:schemas-microsoft-com:office:office" xmlns:v="urn:schemas-microsoft-com:vml" xmlns:w10="urn:schemas-microsoft-com:office:word" xmlns:w="http://schemas.openxmlformats.org/wordprocessingml/2006/main" xmlns:ma14="http://schemas.microsoft.com/office/mac/drawingml/2011/main" xmlns=""/>
+                          <ma14:placeholderFlag xmlns="" xmlns:ma14="http://schemas.microsoft.com/office/mac/drawingml/2011/main" xmlns:w="http://schemas.openxmlformats.org/wordprocessingml/2006/main" xmlns:w10="urn:schemas-microsoft-com:office:word" xmlns:v="urn:schemas-microsoft-com:vml" xmlns:o="urn:schemas-microsoft-com:office:office"/>
                         </a:ext>
                         <a:ext uri="{C572A759-6A51-4108-AA02-DFA0A04FC94B}">
-                          <ma14:wrappingTextBoxFlag xmlns:o="urn:schemas-microsoft-com:office:office" xmlns:v="urn:schemas-microsoft-com:vml" xmlns:w10="urn:schemas-microsoft-com:office:word" xmlns:w="http://schemas.openxmlformats.org/wordprocessingml/2006/main" xmlns:ma14="http://schemas.microsoft.com/office/mac/drawingml/2011/main" xmlns=""/>
+                          <ma14:wrappingTextBoxFlag xmlns="" xmlns:ma14="http://schemas.microsoft.com/office/mac/drawingml/2011/main" xmlns:w="http://schemas.openxmlformats.org/wordprocessingml/2006/main" xmlns:w10="urn:schemas-microsoft-com:office:word" xmlns:v="urn:schemas-microsoft-com:vml" xmlns:o="urn:schemas-microsoft-com:office:office"/>
                         </a:ext>
                       </a:extLst>
                     </wps:spPr>
@@ -16076,10 +17665,10 @@
                       <a:effectLst/>
                       <a:extLst>
                         <a:ext uri="{FAA26D3D-D897-4be2-8F04-BA451C77F1D7}">
-                          <ma14:placeholderFlag xmlns:o="urn:schemas-microsoft-com:office:office" xmlns:v="urn:schemas-microsoft-com:vml" xmlns:w10="urn:schemas-microsoft-com:office:word" xmlns:w="http://schemas.openxmlformats.org/wordprocessingml/2006/main" xmlns:ma14="http://schemas.microsoft.com/office/mac/drawingml/2011/main" xmlns=""/>
+                          <ma14:placeholderFlag xmlns="" xmlns:ma14="http://schemas.microsoft.com/office/mac/drawingml/2011/main" xmlns:w="http://schemas.openxmlformats.org/wordprocessingml/2006/main" xmlns:w10="urn:schemas-microsoft-com:office:word" xmlns:v="urn:schemas-microsoft-com:vml" xmlns:o="urn:schemas-microsoft-com:office:office"/>
                         </a:ext>
                         <a:ext uri="{C572A759-6A51-4108-AA02-DFA0A04FC94B}">
-                          <ma14:wrappingTextBoxFlag xmlns:o="urn:schemas-microsoft-com:office:office" xmlns:v="urn:schemas-microsoft-com:vml" xmlns:w10="urn:schemas-microsoft-com:office:word" xmlns:w="http://schemas.openxmlformats.org/wordprocessingml/2006/main" xmlns:ma14="http://schemas.microsoft.com/office/mac/drawingml/2011/main" xmlns=""/>
+                          <ma14:wrappingTextBoxFlag xmlns="" xmlns:ma14="http://schemas.microsoft.com/office/mac/drawingml/2011/main" xmlns:w="http://schemas.openxmlformats.org/wordprocessingml/2006/main" xmlns:w10="urn:schemas-microsoft-com:office:word" xmlns:v="urn:schemas-microsoft-com:vml" xmlns:o="urn:schemas-microsoft-com:office:office"/>
                         </a:ext>
                       </a:extLst>
                     </wps:spPr>
@@ -16558,6 +18147,7 @@
               <w:lang w:val="en-US"/>
             </w:rPr>
           </w:pPr>
+          <w:proofErr w:type="spellStart"/>
           <w:r>
             <w:rPr>
               <w:rFonts w:asciiTheme="majorHAnsi" w:hAnsiTheme="majorHAnsi"/>
@@ -16567,6 +18157,7 @@
             </w:rPr>
             <w:t>SoSD</w:t>
           </w:r>
+          <w:proofErr w:type="spellEnd"/>
         </w:p>
       </w:tc>
     </w:tr>
@@ -16601,17 +18192,33 @@
               <w:szCs w:val="18"/>
             </w:rPr>
           </w:pPr>
-          <w:fldSimple w:instr=" DATE  \* MERGEFORMAT ">
-            <w:r>
-              <w:rPr>
-                <w:rFonts w:asciiTheme="majorHAnsi" w:hAnsiTheme="majorHAnsi"/>
-                <w:noProof/>
-                <w:sz w:val="18"/>
-                <w:szCs w:val="18"/>
-              </w:rPr>
-              <w:t>2018-02-15</w:t>
-            </w:r>
-          </w:fldSimple>
+          <w:r>
+            <w:fldChar w:fldCharType="begin"/>
+          </w:r>
+          <w:r>
+            <w:instrText xml:space="preserve"> DATE  \* MERGEFORMAT </w:instrText>
+          </w:r>
+          <w:r>
+            <w:fldChar w:fldCharType="separate"/>
+          </w:r>
+          <w:r>
+            <w:rPr>
+              <w:rFonts w:asciiTheme="majorHAnsi" w:hAnsiTheme="majorHAnsi"/>
+              <w:noProof/>
+              <w:sz w:val="18"/>
+              <w:szCs w:val="18"/>
+            </w:rPr>
+            <w:t>2018-02-16</w:t>
+          </w:r>
+          <w:r>
+            <w:rPr>
+              <w:rFonts w:asciiTheme="majorHAnsi" w:hAnsiTheme="majorHAnsi"/>
+              <w:noProof/>
+              <w:sz w:val="18"/>
+              <w:szCs w:val="18"/>
+            </w:rPr>
+            <w:fldChar w:fldCharType="end"/>
+          </w:r>
         </w:p>
       </w:tc>
       <w:tc>
@@ -16776,6 +18383,7 @@
               <w:lang w:val="en-US"/>
             </w:rPr>
           </w:pPr>
+          <w:proofErr w:type="spellStart"/>
           <w:r>
             <w:rPr>
               <w:rFonts w:asciiTheme="majorHAnsi" w:hAnsiTheme="majorHAnsi"/>
@@ -16785,6 +18393,7 @@
             </w:rPr>
             <w:t>hegeduscs@aitia.ai</w:t>
           </w:r>
+          <w:proofErr w:type="spellEnd"/>
         </w:p>
       </w:tc>
       <w:tc>
@@ -17097,17 +18706,33 @@
               <w:szCs w:val="18"/>
             </w:rPr>
           </w:pPr>
-          <w:fldSimple w:instr=" DATE  \* MERGEFORMAT ">
-            <w:r>
-              <w:rPr>
-                <w:rFonts w:asciiTheme="majorHAnsi" w:hAnsiTheme="majorHAnsi"/>
-                <w:noProof/>
-                <w:sz w:val="18"/>
-                <w:szCs w:val="18"/>
-              </w:rPr>
-              <w:t>2018-02-15</w:t>
-            </w:r>
-          </w:fldSimple>
+          <w:r>
+            <w:fldChar w:fldCharType="begin"/>
+          </w:r>
+          <w:r>
+            <w:instrText xml:space="preserve"> DATE  \* MERGEFORMAT </w:instrText>
+          </w:r>
+          <w:r>
+            <w:fldChar w:fldCharType="separate"/>
+          </w:r>
+          <w:r>
+            <w:rPr>
+              <w:rFonts w:asciiTheme="majorHAnsi" w:hAnsiTheme="majorHAnsi"/>
+              <w:noProof/>
+              <w:sz w:val="18"/>
+              <w:szCs w:val="18"/>
+            </w:rPr>
+            <w:t>2018-02-16</w:t>
+          </w:r>
+          <w:r>
+            <w:rPr>
+              <w:rFonts w:asciiTheme="majorHAnsi" w:hAnsiTheme="majorHAnsi"/>
+              <w:noProof/>
+              <w:sz w:val="18"/>
+              <w:szCs w:val="18"/>
+            </w:rPr>
+            <w:fldChar w:fldCharType="end"/>
+          </w:r>
         </w:p>
       </w:tc>
       <w:tc>
@@ -17231,7 +18856,7 @@
               <w:sz w:val="18"/>
               <w:szCs w:val="18"/>
             </w:rPr>
-            <w:t>14</w:t>
+            <w:t>20</w:t>
           </w:r>
           <w:r>
             <w:rPr>
@@ -21863,7 +23488,7 @@
 </file>
 
 <file path=customXml/itemProps1.xml><?xml version="1.0" encoding="utf-8"?>
-<ds:datastoreItem xmlns:ds="http://schemas.openxmlformats.org/officeDocument/2006/customXml" ds:itemID="{F7957B74-FC17-42AC-B7E6-C064E0E2D93A}">
+<ds:datastoreItem xmlns:ds="http://schemas.openxmlformats.org/officeDocument/2006/customXml" ds:itemID="{7EA8CEC2-DFF4-4175-821A-8D4224B89A05}">
   <ds:schemaRefs>
     <ds:schemaRef ds:uri="http://schemas.openxmlformats.org/officeDocument/2006/bibliography"/>
   </ds:schemaRefs>

</xml_diff>